<commit_message>
Add updated IR version
</commit_message>
<xml_diff>
--- a/previewdocs/Extracting Data from SAP ECC Using ADF SapTable Connector.docx
+++ b/previewdocs/Extracting Data from SAP ECC Using ADF SapTable Connector.docx
@@ -55,14 +55,30 @@
       <w:r>
         <w:t xml:space="preserve">the Private self-Hosted IR from </w:t>
       </w:r>
-      <w:hyperlink r:id="rId7" w:history="1">
+      <w:hyperlink r:id="rId8" w:history="1">
         <w:r>
           <w:rPr>
             <w:rStyle w:val="Hyperlink"/>
           </w:rPr>
-          <w:t>Here</w:t>
+          <w:t>here</w:t>
         </w:r>
       </w:hyperlink>
+      <w:r>
+        <w:rPr>
+          <w:rStyle w:val="FootnoteReference"/>
+          <w:color w:val="0563C1" w:themeColor="hyperlink"/>
+          <w:u w:val="single"/>
+        </w:rPr>
+        <w:footnoteReference w:id="1"/>
+      </w:r>
+      <w:r>
+        <w:rPr>
+          <w:rStyle w:val="Hyperlink"/>
+        </w:rPr>
+        <w:t xml:space="preserve"> </w:t>
+      </w:r>
+      <w:bookmarkStart w:id="0" w:name="_GoBack"/>
+      <w:bookmarkEnd w:id="0"/>
     </w:p>
     <w:p>
       <w:pPr>
@@ -72,7 +88,7 @@
           <w:numId w:val="1"/>
         </w:numPr>
       </w:pPr>
-      <w:hyperlink r:id="rId8" w:history="1">
+      <w:hyperlink r:id="rId9" w:history="1">
         <w:r>
           <w:rPr>
             <w:rStyle w:val="Hyperlink"/>
@@ -117,7 +133,7 @@
           <w:rStyle w:val="Hyperlink"/>
         </w:rPr>
       </w:pPr>
-      <w:hyperlink r:id="rId9" w:history="1">
+      <w:hyperlink r:id="rId10" w:history="1">
         <w:r>
           <w:rPr>
             <w:rStyle w:val="Hyperlink"/>
@@ -162,7 +178,7 @@
                     <pic:cNvPicPr/>
                   </pic:nvPicPr>
                   <pic:blipFill>
-                    <a:blip r:embed="rId10"/>
+                    <a:blip r:embed="rId11"/>
                     <a:stretch>
                       <a:fillRect/>
                     </a:stretch>
@@ -189,6 +205,7 @@
         <w:pStyle w:val="Heading1"/>
       </w:pPr>
       <w:r>
+        <w:lastRenderedPageBreak/>
         <w:t xml:space="preserve">Private </w:t>
       </w:r>
       <w:r>
@@ -251,7 +268,6 @@
         <w:pStyle w:val="ListParagraph"/>
       </w:pPr>
       <w:r>
-        <w:lastRenderedPageBreak/>
         <w:t xml:space="preserve">//the </w:t>
       </w:r>
       <w:proofErr w:type="spellStart"/>
@@ -314,8 +330,6 @@
         </w:rPr>
         <w:t>=true</w:t>
       </w:r>
-      <w:bookmarkStart w:id="0" w:name="_GoBack"/>
-      <w:bookmarkEnd w:id="0"/>
     </w:p>
     <w:p/>
     <w:p>
@@ -1039,7 +1053,7 @@
             <w:r>
               <w:t xml:space="preserve">The </w:t>
             </w:r>
-            <w:hyperlink r:id="rId11" w:history="1">
+            <w:hyperlink r:id="rId12" w:history="1">
               <w:r>
                 <w:rPr>
                   <w:rStyle w:val="Hyperlink"/>
@@ -1158,6 +1172,7 @@
                 <w:b/>
                 <w:bCs/>
               </w:rPr>
+              <w:lastRenderedPageBreak/>
               <w:t>Property</w:t>
             </w:r>
           </w:p>
@@ -2052,6 +2067,30 @@
       <w:r>
         <w:continuationSeparator/>
       </w:r>
+    </w:p>
+  </w:footnote>
+  <w:footnote w:id="1">
+    <w:p>
+      <w:pPr>
+        <w:pStyle w:val="FootnoteText"/>
+      </w:pPr>
+      <w:r>
+        <w:rPr>
+          <w:rStyle w:val="FootnoteReference"/>
+        </w:rPr>
+        <w:footnoteRef/>
+      </w:r>
+      <w:r>
+        <w:t xml:space="preserve">Last version of IR: </w:t>
+      </w:r>
+      <w:hyperlink r:id="rId1" w:history="1">
+        <w:r>
+          <w:rPr>
+            <w:rStyle w:val="Hyperlink"/>
+          </w:rPr>
+          <w:t>here</w:t>
+        </w:r>
+      </w:hyperlink>
     </w:p>
   </w:footnote>
 </w:footnotes>
@@ -2910,6 +2949,45 @@
       <w:rFonts w:ascii="Calibri" w:hAnsi="Calibri" w:cs="Calibri"/>
     </w:rPr>
   </w:style>
+  <w:style w:type="paragraph" w:styleId="FootnoteText">
+    <w:name w:val="footnote text"/>
+    <w:basedOn w:val="Normal"/>
+    <w:link w:val="FootnoteTextChar"/>
+    <w:uiPriority w:val="99"/>
+    <w:semiHidden/>
+    <w:unhideWhenUsed/>
+    <w:rsid w:val="00CB1004"/>
+    <w:pPr>
+      <w:spacing w:after="0" w:line="240" w:lineRule="auto"/>
+    </w:pPr>
+    <w:rPr>
+      <w:sz w:val="20"/>
+      <w:szCs w:val="20"/>
+    </w:rPr>
+  </w:style>
+  <w:style w:type="character" w:customStyle="1" w:styleId="FootnoteTextChar">
+    <w:name w:val="Footnote Text Char"/>
+    <w:basedOn w:val="DefaultParagraphFont"/>
+    <w:link w:val="FootnoteText"/>
+    <w:uiPriority w:val="99"/>
+    <w:semiHidden/>
+    <w:rsid w:val="00CB1004"/>
+    <w:rPr>
+      <w:sz w:val="20"/>
+      <w:szCs w:val="20"/>
+    </w:rPr>
+  </w:style>
+  <w:style w:type="character" w:styleId="FootnoteReference">
+    <w:name w:val="footnote reference"/>
+    <w:basedOn w:val="DefaultParagraphFont"/>
+    <w:uiPriority w:val="99"/>
+    <w:semiHidden/>
+    <w:unhideWhenUsed/>
+    <w:rsid w:val="00CB1004"/>
+    <w:rPr>
+      <w:vertAlign w:val="superscript"/>
+    </w:rPr>
+  </w:style>
 </w:styles>
 </file>
 
@@ -3206,4 +3284,16 @@
     </a:ext>
   </a:extLst>
 </a:theme>
+</file>
+
+<file path=customXml/item1.xml><?xml version="1.0" encoding="utf-8"?>
+<b:Sources xmlns:b="http://schemas.openxmlformats.org/officeDocument/2006/bibliography" xmlns="http://schemas.openxmlformats.org/officeDocument/2006/bibliography" SelectedStyle="\APASixthEditionOfficeOnline.xsl" StyleName="APA" Version="6"/>
+</file>
+
+<file path=customXml/itemProps1.xml><?xml version="1.0" encoding="utf-8"?>
+<ds:datastoreItem xmlns:ds="http://schemas.openxmlformats.org/officeDocument/2006/customXml" ds:itemID="{097417BA-3B06-4E2B-8E63-6687C78437FD}">
+  <ds:schemaRefs>
+    <ds:schemaRef ds:uri="http://schemas.openxmlformats.org/officeDocument/2006/bibliography"/>
+  </ds:schemaRefs>
+</ds:datastoreItem>
 </file>
</xml_diff>

<commit_message>
Update Private IR version
</commit_message>
<xml_diff>
--- a/previewdocs/Extracting Data from SAP ECC Using ADF SapTable Connector.docx
+++ b/previewdocs/Extracting Data from SAP ECC Using ADF SapTable Connector.docx
@@ -60,7 +60,7 @@
           <w:rPr>
             <w:rStyle w:val="Hyperlink"/>
           </w:rPr>
-          <w:t>here</w:t>
+          <w:t>Here</w:t>
         </w:r>
       </w:hyperlink>
       <w:r>
@@ -77,8 +77,6 @@
         </w:rPr>
         <w:t xml:space="preserve"> </w:t>
       </w:r>
-      <w:bookmarkStart w:id="0" w:name="_GoBack"/>
-      <w:bookmarkEnd w:id="0"/>
     </w:p>
     <w:p>
       <w:pPr>
@@ -112,15 +110,7 @@
         <w:t>from SAP’s website using the following link</w:t>
       </w:r>
       <w:r>
-        <w:t xml:space="preserve">. Please use the 64-bit one since our self-hosted IR only has 64 </w:t>
-      </w:r>
-      <w:proofErr w:type="gramStart"/>
-      <w:r>
-        <w:t>bit</w:t>
-      </w:r>
-      <w:proofErr w:type="gramEnd"/>
-      <w:r>
-        <w:t>.</w:t>
+        <w:t>. Please use the 64-bit one since our self-hosted IR only has 64 bit.</w:t>
       </w:r>
     </w:p>
     <w:p>
@@ -250,7 +240,6 @@
         <w:t>&amp;</w:t>
       </w:r>
       <w:proofErr w:type="spellStart"/>
-      <w:proofErr w:type="gramStart"/>
       <w:r>
         <w:t>feature.sap</w:t>
       </w:r>
@@ -258,7 +247,6 @@
         <w:t>table</w:t>
       </w:r>
       <w:proofErr w:type="spellEnd"/>
-      <w:proofErr w:type="gramEnd"/>
       <w:r>
         <w:t>=true</w:t>
       </w:r>
@@ -308,14 +296,7 @@
         <w:rPr>
           <w:highlight w:val="cyan"/>
         </w:rPr>
-        <w:t>&amp;</w:t>
-      </w:r>
-      <w:proofErr w:type="gramStart"/>
-      <w:r>
-        <w:rPr>
-          <w:highlight w:val="cyan"/>
-        </w:rPr>
-        <w:t>feature.sap</w:t>
+        <w:t>&amp;feature.sap</w:t>
       </w:r>
       <w:r>
         <w:rPr>
@@ -323,7 +304,6 @@
         </w:rPr>
         <w:t>table</w:t>
       </w:r>
-      <w:proofErr w:type="gramEnd"/>
       <w:r>
         <w:rPr>
           <w:highlight w:val="cyan"/>
@@ -2081,16 +2061,38 @@
         <w:footnoteRef/>
       </w:r>
       <w:r>
-        <w:t xml:space="preserve">Last version of IR: </w:t>
+        <w:t>Last version</w:t>
+      </w:r>
+      <w:r>
+        <w:t>s</w:t>
+      </w:r>
+      <w:r>
+        <w:t xml:space="preserve"> of IR: </w:t>
       </w:r>
       <w:hyperlink r:id="rId1" w:history="1">
         <w:r>
           <w:rPr>
             <w:rStyle w:val="Hyperlink"/>
           </w:rPr>
-          <w:t>here</w:t>
+          <w:t>Version0</w:t>
         </w:r>
       </w:hyperlink>
+      <w:r>
+        <w:rPr>
+          <w:rStyle w:val="Hyperlink"/>
+        </w:rPr>
+        <w:t xml:space="preserve">, </w:t>
+      </w:r>
+      <w:hyperlink r:id="rId2" w:history="1">
+        <w:r>
+          <w:rPr>
+            <w:rStyle w:val="Hyperlink"/>
+          </w:rPr>
+          <w:t>Version1</w:t>
+        </w:r>
+      </w:hyperlink>
+      <w:bookmarkStart w:id="0" w:name="_GoBack"/>
+      <w:bookmarkEnd w:id="0"/>
     </w:p>
   </w:footnote>
 </w:footnotes>
@@ -3291,7 +3293,7 @@
 </file>
 
 <file path=customXml/itemProps1.xml><?xml version="1.0" encoding="utf-8"?>
-<ds:datastoreItem xmlns:ds="http://schemas.openxmlformats.org/officeDocument/2006/customXml" ds:itemID="{097417BA-3B06-4E2B-8E63-6687C78437FD}">
+<ds:datastoreItem xmlns:ds="http://schemas.openxmlformats.org/officeDocument/2006/customXml" ds:itemID="{0D085E1D-543A-4F90-AB82-5973E565EEC8}">
   <ds:schemaRefs>
     <ds:schemaRef ds:uri="http://schemas.openxmlformats.org/officeDocument/2006/bibliography"/>
   </ds:schemaRefs>

</xml_diff>

<commit_message>
update IR version to 3.15.7003.2
</commit_message>
<xml_diff>
--- a/previewdocs/Extracting Data from SAP ECC Using ADF SapTable Connector.docx
+++ b/previewdocs/Extracting Data from SAP ECC Using ADF SapTable Connector.docx
@@ -45,6 +45,11 @@
           <w:ilvl w:val="0"/>
           <w:numId w:val="1"/>
         </w:numPr>
+        <w:rPr>
+          <w:rStyle w:val="Hyperlink"/>
+          <w:color w:val="auto"/>
+          <w:u w:val="none"/>
+        </w:rPr>
       </w:pPr>
       <w:r>
         <w:rPr>
@@ -53,7 +58,13 @@
         <w:t xml:space="preserve">Download </w:t>
       </w:r>
       <w:r>
-        <w:t xml:space="preserve">the Private self-Hosted IR from </w:t>
+        <w:t>the Private self-Hosted IR from</w:t>
+      </w:r>
+      <w:r>
+        <w:t xml:space="preserve"> </w:t>
+      </w:r>
+      <w:r>
+        <w:t xml:space="preserve"> </w:t>
       </w:r>
       <w:hyperlink r:id="rId8" w:history="1">
         <w:r>
@@ -86,6 +97,67 @@
           <w:numId w:val="1"/>
         </w:numPr>
       </w:pPr>
+      <w:r>
+        <w:t xml:space="preserve">Supported Version: </w:t>
+      </w:r>
+      <w:r>
+        <w:t xml:space="preserve">SAP products on </w:t>
+      </w:r>
+      <w:proofErr w:type="spellStart"/>
+      <w:r>
+        <w:t>Netweaver</w:t>
+      </w:r>
+      <w:proofErr w:type="spellEnd"/>
+      <w:r>
+        <w:t xml:space="preserve"> version 7.01 or higher (in a recent SAP Support Package Stack released after the year 2015).</w:t>
+      </w:r>
+      <w:bookmarkStart w:id="0" w:name="_GoBack"/>
+      <w:bookmarkEnd w:id="0"/>
+    </w:p>
+    <w:p>
+      <w:pPr>
+        <w:pStyle w:val="ListParagraph"/>
+        <w:numPr>
+          <w:ilvl w:val="0"/>
+          <w:numId w:val="1"/>
+        </w:numPr>
+      </w:pPr>
+      <w:r>
+        <w:t>SAP user needs to have following permissions:</w:t>
+      </w:r>
+    </w:p>
+    <w:p>
+      <w:pPr>
+        <w:pStyle w:val="ListParagraph"/>
+        <w:numPr>
+          <w:ilvl w:val="1"/>
+          <w:numId w:val="1"/>
+        </w:numPr>
+      </w:pPr>
+      <w:r>
+        <w:t>Authorization for RFC and SAP BW.</w:t>
+      </w:r>
+    </w:p>
+    <w:p>
+      <w:pPr>
+        <w:pStyle w:val="ListParagraph"/>
+        <w:numPr>
+          <w:ilvl w:val="1"/>
+          <w:numId w:val="1"/>
+        </w:numPr>
+      </w:pPr>
+      <w:r>
+        <w:t>Permissions to the “Execute” Activity of Authorization Object “S_SDSAUTH”.</w:t>
+      </w:r>
+    </w:p>
+    <w:p>
+      <w:pPr>
+        <w:pStyle w:val="ListParagraph"/>
+        <w:numPr>
+          <w:ilvl w:val="0"/>
+          <w:numId w:val="1"/>
+        </w:numPr>
+      </w:pPr>
       <w:hyperlink r:id="rId9" w:history="1">
         <w:r>
           <w:rPr>
@@ -110,7 +182,15 @@
         <w:t>from SAP’s website using the following link</w:t>
       </w:r>
       <w:r>
-        <w:t>. Please use the 64-bit one since our self-hosted IR only has 64 bit.</w:t>
+        <w:t xml:space="preserve">. Please use the 64-bit one since our self-hosted IR only has 64 </w:t>
+      </w:r>
+      <w:proofErr w:type="gramStart"/>
+      <w:r>
+        <w:t>bit</w:t>
+      </w:r>
+      <w:proofErr w:type="gramEnd"/>
+      <w:r>
+        <w:t>.</w:t>
       </w:r>
     </w:p>
     <w:p>
@@ -195,7 +275,6 @@
         <w:pStyle w:val="Heading1"/>
       </w:pPr>
       <w:r>
-        <w:lastRenderedPageBreak/>
         <w:t xml:space="preserve">Private </w:t>
       </w:r>
       <w:r>
@@ -240,6 +319,7 @@
         <w:t>&amp;</w:t>
       </w:r>
       <w:proofErr w:type="spellStart"/>
+      <w:proofErr w:type="gramStart"/>
       <w:r>
         <w:t>feature.sap</w:t>
       </w:r>
@@ -247,6 +327,7 @@
         <w:t>table</w:t>
       </w:r>
       <w:proofErr w:type="spellEnd"/>
+      <w:proofErr w:type="gramEnd"/>
       <w:r>
         <w:t>=true</w:t>
       </w:r>
@@ -296,7 +377,14 @@
         <w:rPr>
           <w:highlight w:val="cyan"/>
         </w:rPr>
-        <w:t>&amp;feature.sap</w:t>
+        <w:t>&amp;</w:t>
+      </w:r>
+      <w:proofErr w:type="gramStart"/>
+      <w:r>
+        <w:rPr>
+          <w:highlight w:val="cyan"/>
+        </w:rPr>
+        <w:t>feature.sap</w:t>
       </w:r>
       <w:r>
         <w:rPr>
@@ -304,6 +392,7 @@
         </w:rPr>
         <w:t>table</w:t>
       </w:r>
+      <w:proofErr w:type="gramEnd"/>
       <w:r>
         <w:rPr>
           <w:highlight w:val="cyan"/>
@@ -1093,6 +1182,7 @@
           <w:b/>
           <w:bCs/>
         </w:rPr>
+        <w:lastRenderedPageBreak/>
         <w:t>SapTableResource</w:t>
       </w:r>
       <w:proofErr w:type="spellEnd"/>
@@ -1152,7 +1242,6 @@
                 <w:b/>
                 <w:bCs/>
               </w:rPr>
-              <w:lastRenderedPageBreak/>
               <w:t>Property</w:t>
             </w:r>
           </w:p>
@@ -2091,8 +2180,20 @@
           <w:t>Version1</w:t>
         </w:r>
       </w:hyperlink>
-      <w:bookmarkStart w:id="0" w:name="_GoBack"/>
-      <w:bookmarkEnd w:id="0"/>
+      <w:r>
+        <w:rPr>
+          <w:rStyle w:val="Hyperlink"/>
+        </w:rPr>
+        <w:t xml:space="preserve">, </w:t>
+      </w:r>
+      <w:hyperlink r:id="rId3" w:history="1">
+        <w:r>
+          <w:rPr>
+            <w:rStyle w:val="Hyperlink"/>
+          </w:rPr>
+          <w:t>Version2</w:t>
+        </w:r>
+      </w:hyperlink>
     </w:p>
   </w:footnote>
 </w:footnotes>
@@ -2205,7 +2306,7 @@
         <w:rFonts w:hint="default"/>
       </w:rPr>
     </w:lvl>
-    <w:lvl w:ilvl="1" w:tplc="04090019" w:tentative="1">
+    <w:lvl w:ilvl="1" w:tplc="04090019">
       <w:start w:val="1"/>
       <w:numFmt w:val="lowerLetter"/>
       <w:lvlText w:val="%2."/>
@@ -3293,7 +3394,7 @@
 </file>
 
 <file path=customXml/itemProps1.xml><?xml version="1.0" encoding="utf-8"?>
-<ds:datastoreItem xmlns:ds="http://schemas.openxmlformats.org/officeDocument/2006/customXml" ds:itemID="{0D085E1D-543A-4F90-AB82-5973E565EEC8}">
+<ds:datastoreItem xmlns:ds="http://schemas.openxmlformats.org/officeDocument/2006/customXml" ds:itemID="{0B1011C8-A1BE-4786-A228-425E3AAD237D}">
   <ds:schemaRefs>
     <ds:schemaRef ds:uri="http://schemas.openxmlformats.org/officeDocument/2006/bibliography"/>
   </ds:schemaRefs>

</xml_diff>

<commit_message>
Update IR with version 3.15.7004.17
</commit_message>
<xml_diff>
--- a/previewdocs/Extracting Data from SAP ECC Using ADF SapTable Connector.docx
+++ b/previewdocs/Extracting Data from SAP ECC Using ADF SapTable Connector.docx
@@ -74,6 +74,8 @@
           <w:t>Here</w:t>
         </w:r>
       </w:hyperlink>
+      <w:bookmarkStart w:id="0" w:name="_GoBack"/>
+      <w:bookmarkEnd w:id="0"/>
       <w:r>
         <w:rPr>
           <w:rStyle w:val="FootnoteReference"/>
@@ -111,8 +113,6 @@
       <w:r>
         <w:t xml:space="preserve"> version 7.01 or higher (in a recent SAP Support Package Stack released after the year 2015).</w:t>
       </w:r>
-      <w:bookmarkStart w:id="0" w:name="_GoBack"/>
-      <w:bookmarkEnd w:id="0"/>
     </w:p>
     <w:p>
       <w:pPr>
@@ -182,15 +182,7 @@
         <w:t>from SAP’s website using the following link</w:t>
       </w:r>
       <w:r>
-        <w:t xml:space="preserve">. Please use the 64-bit one since our self-hosted IR only has 64 </w:t>
-      </w:r>
-      <w:proofErr w:type="gramStart"/>
-      <w:r>
-        <w:t>bit</w:t>
-      </w:r>
-      <w:proofErr w:type="gramEnd"/>
-      <w:r>
-        <w:t>.</w:t>
+        <w:t>. Please use the 64-bit one since our self-hosted IR only has 64 bit.</w:t>
       </w:r>
     </w:p>
     <w:p>
@@ -232,6 +224,7 @@
         <w:rPr>
           <w:noProof/>
         </w:rPr>
+        <w:lastRenderedPageBreak/>
         <w:drawing>
           <wp:inline distT="0" distB="0" distL="0" distR="0" wp14:anchorId="22AFB59A" wp14:editId="49D69EE6">
             <wp:extent cx="4829175" cy="3971925"/>
@@ -319,7 +312,6 @@
         <w:t>&amp;</w:t>
       </w:r>
       <w:proofErr w:type="spellStart"/>
-      <w:proofErr w:type="gramStart"/>
       <w:r>
         <w:t>feature.sap</w:t>
       </w:r>
@@ -327,7 +319,6 @@
         <w:t>table</w:t>
       </w:r>
       <w:proofErr w:type="spellEnd"/>
-      <w:proofErr w:type="gramEnd"/>
       <w:r>
         <w:t>=true</w:t>
       </w:r>
@@ -377,14 +368,7 @@
         <w:rPr>
           <w:highlight w:val="cyan"/>
         </w:rPr>
-        <w:t>&amp;</w:t>
-      </w:r>
-      <w:proofErr w:type="gramStart"/>
-      <w:r>
-        <w:rPr>
-          <w:highlight w:val="cyan"/>
-        </w:rPr>
-        <w:t>feature.sap</w:t>
+        <w:t>&amp;feature.sap</w:t>
       </w:r>
       <w:r>
         <w:rPr>
@@ -392,7 +376,6 @@
         </w:rPr>
         <w:t>table</w:t>
       </w:r>
-      <w:proofErr w:type="gramEnd"/>
       <w:r>
         <w:rPr>
           <w:highlight w:val="cyan"/>
@@ -649,6 +632,7 @@
           </w:tcPr>
           <w:p>
             <w:r>
+              <w:lastRenderedPageBreak/>
               <w:t>server</w:t>
             </w:r>
           </w:p>
@@ -1182,7 +1166,6 @@
           <w:b/>
           <w:bCs/>
         </w:rPr>
-        <w:lastRenderedPageBreak/>
         <w:t>SapTableResource</w:t>
       </w:r>
       <w:proofErr w:type="spellEnd"/>
@@ -2192,6 +2175,21 @@
             <w:rStyle w:val="Hyperlink"/>
           </w:rPr>
           <w:t>Version2</w:t>
+        </w:r>
+      </w:hyperlink>
+      <w:r>
+        <w:rPr>
+          <w:rStyle w:val="Hyperlink"/>
+          <w:rFonts w:hint="eastAsia"/>
+        </w:rPr>
+        <w:t>，</w:t>
+      </w:r>
+      <w:hyperlink r:id="rId4" w:history="1">
+        <w:r>
+          <w:rPr>
+            <w:rStyle w:val="Hyperlink"/>
+          </w:rPr>
+          <w:t>Version3</w:t>
         </w:r>
       </w:hyperlink>
     </w:p>
@@ -2497,7 +2495,7 @@
       </w:pPr>
     </w:pPrDefault>
   </w:docDefaults>
-  <w:latentStyles w:defLockedState="0" w:defUIPriority="99" w:defSemiHidden="0" w:defUnhideWhenUsed="0" w:defQFormat="0" w:count="375">
+  <w:latentStyles w:defLockedState="0" w:defUIPriority="99" w:defSemiHidden="0" w:defUnhideWhenUsed="0" w:defQFormat="0" w:count="376">
     <w:lsdException w:name="Normal" w:uiPriority="0" w:qFormat="1"/>
     <w:lsdException w:name="heading 1" w:uiPriority="9" w:qFormat="1"/>
     <w:lsdException w:name="heading 2" w:semiHidden="1" w:uiPriority="9" w:unhideWhenUsed="1" w:qFormat="1"/>
@@ -2603,7 +2601,6 @@
     <w:lsdException w:name="HTML Sample" w:semiHidden="1" w:unhideWhenUsed="1"/>
     <w:lsdException w:name="HTML Typewriter" w:semiHidden="1" w:unhideWhenUsed="1"/>
     <w:lsdException w:name="HTML Variable" w:semiHidden="1" w:unhideWhenUsed="1"/>
-    <w:lsdException w:name="Normal Table" w:semiHidden="1" w:unhideWhenUsed="1"/>
     <w:lsdException w:name="annotation subject" w:semiHidden="1" w:unhideWhenUsed="1"/>
     <w:lsdException w:name="No List" w:semiHidden="1" w:unhideWhenUsed="1"/>
     <w:lsdException w:name="Outline List 1" w:semiHidden="1" w:unhideWhenUsed="1"/>
@@ -2650,10 +2647,8 @@
     <w:lsdException w:name="Table Subtle 2" w:semiHidden="1" w:unhideWhenUsed="1"/>
     <w:lsdException w:name="Table Web 1" w:semiHidden="1" w:unhideWhenUsed="1"/>
     <w:lsdException w:name="Table Web 2" w:semiHidden="1" w:unhideWhenUsed="1"/>
-    <w:lsdException w:name="Table Web 3" w:semiHidden="1" w:unhideWhenUsed="1"/>
     <w:lsdException w:name="Balloon Text" w:semiHidden="1" w:unhideWhenUsed="1"/>
     <w:lsdException w:name="Table Grid" w:uiPriority="39"/>
-    <w:lsdException w:name="Table Theme" w:semiHidden="1" w:unhideWhenUsed="1"/>
     <w:lsdException w:name="Placeholder Text" w:semiHidden="1"/>
     <w:lsdException w:name="No Spacing" w:uiPriority="1" w:qFormat="1"/>
     <w:lsdException w:name="Light Shading" w:uiPriority="60"/>
@@ -2873,6 +2868,7 @@
     <w:lsdException w:name="Smart Hyperlink" w:semiHidden="1" w:unhideWhenUsed="1"/>
     <w:lsdException w:name="Hashtag" w:semiHidden="1" w:unhideWhenUsed="1"/>
     <w:lsdException w:name="Unresolved Mention" w:semiHidden="1" w:unhideWhenUsed="1"/>
+    <w:lsdException w:name="Smart Link" w:semiHidden="1" w:unhideWhenUsed="1"/>
   </w:latentStyles>
   <w:style w:type="paragraph" w:default="1" w:styleId="Normal">
     <w:name w:val="Normal"/>
@@ -3394,7 +3390,7 @@
 </file>
 
 <file path=customXml/itemProps1.xml><?xml version="1.0" encoding="utf-8"?>
-<ds:datastoreItem xmlns:ds="http://schemas.openxmlformats.org/officeDocument/2006/customXml" ds:itemID="{0B1011C8-A1BE-4786-A228-425E3AAD237D}">
+<ds:datastoreItem xmlns:ds="http://schemas.openxmlformats.org/officeDocument/2006/customXml" ds:itemID="{82849C16-D9F4-4FB6-823C-F6C1B3A5A7D4}">
   <ds:schemaRefs>
     <ds:schemaRef ds:uri="http://schemas.openxmlformats.org/officeDocument/2006/bibliography"/>
   </ds:schemaRefs>

</xml_diff>

<commit_message>
Add notes for incoming enhancement
</commit_message>
<xml_diff>
--- a/previewdocs/Extracting Data from SAP ECC Using ADF SapTable Connector.docx
+++ b/previewdocs/Extracting Data from SAP ECC Using ADF SapTable Connector.docx
@@ -74,8 +74,6 @@
           <w:t>Here</w:t>
         </w:r>
       </w:hyperlink>
-      <w:bookmarkStart w:id="0" w:name="_GoBack"/>
-      <w:bookmarkEnd w:id="0"/>
       <w:r>
         <w:rPr>
           <w:rStyle w:val="FootnoteReference"/>
@@ -103,15 +101,7 @@
         <w:t xml:space="preserve">Supported Version: </w:t>
       </w:r>
       <w:r>
-        <w:t xml:space="preserve">SAP products on </w:t>
-      </w:r>
-      <w:proofErr w:type="spellStart"/>
-      <w:r>
-        <w:t>Netweaver</w:t>
-      </w:r>
-      <w:proofErr w:type="spellEnd"/>
-      <w:r>
-        <w:t xml:space="preserve"> version 7.01 or higher (in a recent SAP Support Package Stack released after the year 2015).</w:t>
+        <w:t>SAP products on Netweaver version 7.01 or higher (in a recent SAP Support Package Stack released after the year 2015).</w:t>
       </w:r>
     </w:p>
     <w:p>
@@ -280,28 +270,12 @@
         <w:t xml:space="preserve"> ADF Portal</w:t>
       </w:r>
       <w:r>
-        <w:t xml:space="preserve"> for </w:t>
-      </w:r>
-      <w:proofErr w:type="spellStart"/>
-      <w:r>
-        <w:t>SapTable</w:t>
-      </w:r>
-      <w:proofErr w:type="spellEnd"/>
-      <w:r>
-        <w:t xml:space="preserve"> Preview</w:t>
+        <w:t xml:space="preserve"> for SapTable Preview</w:t>
       </w:r>
     </w:p>
     <w:p>
       <w:r>
-        <w:t xml:space="preserve">Go to Author &amp; Monitor of the Data Factory, append the flag as below into the </w:t>
-      </w:r>
-      <w:proofErr w:type="spellStart"/>
-      <w:r>
-        <w:t>url</w:t>
-      </w:r>
-      <w:proofErr w:type="spellEnd"/>
-      <w:r>
-        <w:t xml:space="preserve"> of the ADF authoring page. </w:t>
+        <w:t xml:space="preserve">Go to Author &amp; Monitor of the Data Factory, append the flag as below into the url of the ADF authoring page. </w:t>
       </w:r>
     </w:p>
     <w:p>
@@ -309,16 +283,11 @@
         <w:pStyle w:val="ListParagraph"/>
       </w:pPr>
       <w:r>
-        <w:t>&amp;</w:t>
-      </w:r>
-      <w:proofErr w:type="spellStart"/>
-      <w:r>
-        <w:t>feature.sap</w:t>
+        <w:t>&amp;feature.sap</w:t>
       </w:r>
       <w:r>
         <w:t>table</w:t>
       </w:r>
-      <w:proofErr w:type="spellEnd"/>
       <w:r>
         <w:t>=true</w:t>
       </w:r>
@@ -328,15 +297,7 @@
         <w:pStyle w:val="ListParagraph"/>
       </w:pPr>
       <w:r>
-        <w:t xml:space="preserve">//the </w:t>
-      </w:r>
-      <w:proofErr w:type="spellStart"/>
-      <w:r>
-        <w:t>URl</w:t>
-      </w:r>
-      <w:proofErr w:type="spellEnd"/>
-      <w:r>
-        <w:t xml:space="preserve"> will look like below:</w:t>
+        <w:t>//the URl will look like below:</w:t>
       </w:r>
     </w:p>
     <w:p>
@@ -389,7 +350,7 @@
         <w:pStyle w:val="Heading1"/>
       </w:pPr>
       <w:r>
-        <w:t>Payload Definition:</w:t>
+        <w:t>Payload Definition</w:t>
       </w:r>
     </w:p>
     <w:p>
@@ -400,21 +361,12 @@
           <w:bCs/>
         </w:rPr>
       </w:pPr>
-      <w:proofErr w:type="spellStart"/>
       <w:r>
         <w:rPr>
           <w:b/>
           <w:bCs/>
         </w:rPr>
-        <w:t>SapTable</w:t>
-      </w:r>
-      <w:proofErr w:type="spellEnd"/>
-      <w:r>
-        <w:rPr>
-          <w:b/>
-          <w:bCs/>
-        </w:rPr>
-        <w:t xml:space="preserve"> Linked service Properties</w:t>
+        <w:t>SapTable Linked service Properties</w:t>
       </w:r>
     </w:p>
     <w:tbl>
@@ -576,15 +528,7 @@
           </w:tcPr>
           <w:p>
             <w:r>
-              <w:t xml:space="preserve">The type property must be set to </w:t>
-            </w:r>
-            <w:proofErr w:type="spellStart"/>
-            <w:r>
-              <w:t>SapTable</w:t>
-            </w:r>
-            <w:proofErr w:type="spellEnd"/>
-            <w:r>
-              <w:t>. </w:t>
+              <w:t>The type property must be set to SapTable. </w:t>
             </w:r>
           </w:p>
         </w:tc>
@@ -703,11 +647,9 @@
             <w:hideMark/>
           </w:tcPr>
           <w:p>
-            <w:proofErr w:type="spellStart"/>
             <w:r>
               <w:t>systemNumber</w:t>
             </w:r>
-            <w:proofErr w:type="spellEnd"/>
           </w:p>
         </w:tc>
         <w:tc>
@@ -780,11 +722,9 @@
             <w:hideMark/>
           </w:tcPr>
           <w:p>
-            <w:proofErr w:type="spellStart"/>
             <w:r>
               <w:t>clientId</w:t>
             </w:r>
-            <w:proofErr w:type="spellEnd"/>
           </w:p>
         </w:tc>
         <w:tc>
@@ -928,13 +868,8 @@
             <w:hideMark/>
           </w:tcPr>
           <w:p>
-            <w:proofErr w:type="spellStart"/>
-            <w:r>
-              <w:t>userName</w:t>
-            </w:r>
-            <w:proofErr w:type="spellEnd"/>
-            <w:r>
-              <w:t> </w:t>
+            <w:r>
+              <w:t>userName </w:t>
             </w:r>
           </w:p>
         </w:tc>
@@ -1075,13 +1010,8 @@
             <w:hideMark/>
           </w:tcPr>
           <w:p>
-            <w:proofErr w:type="spellStart"/>
-            <w:r>
-              <w:t>connectVia</w:t>
-            </w:r>
-            <w:proofErr w:type="spellEnd"/>
-            <w:r>
-              <w:t> </w:t>
+            <w:r>
+              <w:t>connectVia </w:t>
             </w:r>
           </w:p>
         </w:tc>
@@ -1160,21 +1090,12 @@
           <w:bCs/>
         </w:rPr>
       </w:pPr>
-      <w:proofErr w:type="spellStart"/>
       <w:r>
         <w:rPr>
           <w:b/>
           <w:bCs/>
         </w:rPr>
-        <w:t>SapTableResource</w:t>
-      </w:r>
-      <w:proofErr w:type="spellEnd"/>
-      <w:r>
-        <w:rPr>
-          <w:b/>
-          <w:bCs/>
-        </w:rPr>
-        <w:t xml:space="preserve"> Dataset Properties</w:t>
+        <w:t>SapTableResource Dataset Properties</w:t>
       </w:r>
     </w:p>
     <w:tbl>
@@ -1342,15 +1263,7 @@
           </w:tcPr>
           <w:p>
             <w:r>
-              <w:t xml:space="preserve">The type property must be set to </w:t>
-            </w:r>
-            <w:proofErr w:type="spellStart"/>
-            <w:r>
-              <w:t>SapTableResource</w:t>
-            </w:r>
-            <w:proofErr w:type="spellEnd"/>
-            <w:r>
-              <w:t>.</w:t>
+              <w:t>The type property must be set to SapTableResource.</w:t>
             </w:r>
           </w:p>
         </w:tc>
@@ -1400,11 +1313,9 @@
             <w:hideMark/>
           </w:tcPr>
           <w:p>
-            <w:proofErr w:type="spellStart"/>
             <w:r>
               <w:t>tableName</w:t>
             </w:r>
-            <w:proofErr w:type="spellEnd"/>
           </w:p>
         </w:tc>
         <w:tc>
@@ -1471,21 +1382,12 @@
           <w:bCs/>
         </w:rPr>
       </w:pPr>
-      <w:proofErr w:type="spellStart"/>
       <w:r>
         <w:rPr>
           <w:b/>
           <w:bCs/>
         </w:rPr>
-        <w:t>SapTableSource</w:t>
-      </w:r>
-      <w:proofErr w:type="spellEnd"/>
-      <w:r>
-        <w:rPr>
-          <w:b/>
-          <w:bCs/>
-        </w:rPr>
-        <w:t xml:space="preserve"> Properties</w:t>
+        <w:t>SapTableSource Properties</w:t>
       </w:r>
     </w:p>
     <w:tbl>
@@ -1653,15 +1555,7 @@
           </w:tcPr>
           <w:p>
             <w:r>
-              <w:t xml:space="preserve">The type property must be set to </w:t>
-            </w:r>
-            <w:proofErr w:type="spellStart"/>
-            <w:r>
-              <w:t>SapTableSource</w:t>
-            </w:r>
-            <w:proofErr w:type="spellEnd"/>
-            <w:r>
-              <w:t>.</w:t>
+              <w:t>The type property must be set to SapTableSource.</w:t>
             </w:r>
           </w:p>
         </w:tc>
@@ -1716,11 +1610,9 @@
               <w:spacing w:before="0" w:beforeAutospacing="0" w:after="0" w:afterAutospacing="0" w:line="252" w:lineRule="auto"/>
               <w:textAlignment w:val="baseline"/>
             </w:pPr>
-            <w:proofErr w:type="spellStart"/>
             <w:r>
               <w:t>rowCount</w:t>
             </w:r>
-            <w:proofErr w:type="spellEnd"/>
           </w:p>
         </w:tc>
         <w:tc>
@@ -1806,11 +1698,9 @@
               <w:spacing w:before="0" w:beforeAutospacing="0" w:after="0" w:afterAutospacing="0" w:line="252" w:lineRule="auto"/>
               <w:textAlignment w:val="baseline"/>
             </w:pPr>
-            <w:proofErr w:type="spellStart"/>
             <w:r>
               <w:t>rowSkips</w:t>
             </w:r>
-            <w:proofErr w:type="spellEnd"/>
           </w:p>
         </w:tc>
         <w:tc>
@@ -1897,11 +1787,9 @@
               <w:spacing w:before="0" w:beforeAutospacing="0" w:after="0" w:afterAutospacing="0" w:line="252" w:lineRule="auto"/>
               <w:textAlignment w:val="baseline"/>
             </w:pPr>
-            <w:proofErr w:type="spellStart"/>
             <w:r>
               <w:t>rfcTableFields</w:t>
             </w:r>
-            <w:proofErr w:type="spellEnd"/>
           </w:p>
         </w:tc>
         <w:tc>
@@ -1987,13 +1875,8 @@
               <w:pStyle w:val="NormalWeb"/>
               <w:spacing w:before="0" w:beforeAutospacing="0" w:after="0" w:afterAutospacing="0" w:line="252" w:lineRule="auto"/>
             </w:pPr>
-            <w:proofErr w:type="spellStart"/>
-            <w:r>
-              <w:t>rfcTableOptions</w:t>
-            </w:r>
-            <w:proofErr w:type="spellEnd"/>
-            <w:r>
-              <w:t> </w:t>
+            <w:r>
+              <w:t>rfcTableOptions </w:t>
             </w:r>
           </w:p>
         </w:tc>
@@ -2057,11 +1940,1082 @@
     </w:tbl>
     <w:p>
       <w:pPr>
+        <w:pStyle w:val="Heading1"/>
+      </w:pPr>
+      <w:r>
+        <w:lastRenderedPageBreak/>
+        <w:t>Coming Enhancement</w:t>
+      </w:r>
+    </w:p>
+    <w:p>
+      <w:r>
+        <w:t>since there  is performance latency brought by reading batch after batch when splitting the whole table by hard-coded row count, I will provide the partition options such as below for you to split the table so that the data can be read by partitions. It can also support read multiple partitions in parallel.</w:t>
+      </w:r>
+      <w:r>
+        <w:t xml:space="preserve"> Will update once it is ready for you to try out. Please stay tuned. </w:t>
+      </w:r>
+    </w:p>
+    <w:p>
+      <w:bookmarkStart w:id="0" w:name="_GoBack"/>
+      <w:bookmarkEnd w:id="0"/>
+      <w:r>
+        <w:t>There are four partition options you can choose:</w:t>
+      </w:r>
+    </w:p>
+    <w:p>
+      <w:r>
+        <w:t>SapPartitionOnInt</w:t>
+      </w:r>
+    </w:p>
+    <w:p>
+      <w:r>
+        <w:t>SapPartitionOnCalendarYear</w:t>
+      </w:r>
+    </w:p>
+    <w:p>
+      <w:r>
+        <w:t>SapPartitionOnCalendarMonth</w:t>
+      </w:r>
+    </w:p>
+    <w:p>
+      <w:r>
+        <w:t>SapPartitionOnCalendarDate</w:t>
+      </w:r>
+    </w:p>
+    <w:p/>
+    <w:tbl>
+      <w:tblPr>
+        <w:tblW w:w="0" w:type="auto"/>
+        <w:tblCellMar>
+          <w:left w:w="0" w:type="dxa"/>
+          <w:right w:w="0" w:type="dxa"/>
+        </w:tblCellMar>
+        <w:tblLook w:val="04A0" w:firstRow="1" w:lastRow="0" w:firstColumn="1" w:lastColumn="0" w:noHBand="0" w:noVBand="1"/>
+      </w:tblPr>
+      <w:tblGrid>
+        <w:gridCol w:w="2217"/>
+        <w:gridCol w:w="7123"/>
+      </w:tblGrid>
+      <w:tr>
+        <w:tc>
+          <w:tcPr>
+            <w:tcW w:w="1870" w:type="dxa"/>
+            <w:tcBorders>
+              <w:top w:val="single" w:sz="8" w:space="0" w:color="auto"/>
+              <w:left w:val="single" w:sz="8" w:space="0" w:color="auto"/>
+              <w:bottom w:val="single" w:sz="8" w:space="0" w:color="auto"/>
+              <w:right w:val="single" w:sz="8" w:space="0" w:color="auto"/>
+            </w:tcBorders>
+            <w:tcMar>
+              <w:top w:w="0" w:type="dxa"/>
+              <w:left w:w="108" w:type="dxa"/>
+              <w:bottom w:w="0" w:type="dxa"/>
+              <w:right w:w="108" w:type="dxa"/>
+            </w:tcMar>
+            <w:hideMark/>
+          </w:tcPr>
+          <w:p>
+            <w:r>
+              <w:t xml:space="preserve">Properties </w:t>
+            </w:r>
+          </w:p>
+        </w:tc>
+        <w:tc>
+          <w:tcPr>
+            <w:tcW w:w="10632" w:type="dxa"/>
+            <w:tcBorders>
+              <w:top w:val="single" w:sz="8" w:space="0" w:color="auto"/>
+              <w:left w:val="nil"/>
+              <w:bottom w:val="single" w:sz="8" w:space="0" w:color="auto"/>
+              <w:right w:val="single" w:sz="8" w:space="0" w:color="auto"/>
+            </w:tcBorders>
+            <w:tcMar>
+              <w:top w:w="0" w:type="dxa"/>
+              <w:left w:w="108" w:type="dxa"/>
+              <w:bottom w:w="0" w:type="dxa"/>
+              <w:right w:w="108" w:type="dxa"/>
+            </w:tcMar>
+            <w:hideMark/>
+          </w:tcPr>
+          <w:p>
+            <w:r>
+              <w:t>Description</w:t>
+            </w:r>
+          </w:p>
+        </w:tc>
+      </w:tr>
+      <w:tr>
+        <w:tc>
+          <w:tcPr>
+            <w:tcW w:w="1870" w:type="dxa"/>
+            <w:tcBorders>
+              <w:top w:val="nil"/>
+              <w:left w:val="single" w:sz="8" w:space="0" w:color="auto"/>
+              <w:bottom w:val="single" w:sz="8" w:space="0" w:color="auto"/>
+              <w:right w:val="single" w:sz="8" w:space="0" w:color="auto"/>
+            </w:tcBorders>
+            <w:tcMar>
+              <w:top w:w="0" w:type="dxa"/>
+              <w:left w:w="108" w:type="dxa"/>
+              <w:bottom w:w="0" w:type="dxa"/>
+              <w:right w:w="108" w:type="dxa"/>
+            </w:tcMar>
+            <w:hideMark/>
+          </w:tcPr>
+          <w:p>
+            <w:r>
+              <w:t>partitionColumnName</w:t>
+            </w:r>
+          </w:p>
+        </w:tc>
+        <w:tc>
+          <w:tcPr>
+            <w:tcW w:w="10632" w:type="dxa"/>
+            <w:tcBorders>
+              <w:top w:val="nil"/>
+              <w:left w:val="nil"/>
+              <w:bottom w:val="single" w:sz="8" w:space="0" w:color="auto"/>
+              <w:right w:val="single" w:sz="8" w:space="0" w:color="auto"/>
+            </w:tcBorders>
+            <w:tcMar>
+              <w:top w:w="0" w:type="dxa"/>
+              <w:left w:w="108" w:type="dxa"/>
+              <w:bottom w:w="0" w:type="dxa"/>
+              <w:right w:w="108" w:type="dxa"/>
+            </w:tcMar>
+            <w:hideMark/>
+          </w:tcPr>
+          <w:p>
+            <w:r>
+              <w:t>The name of the column that will be used for proceeding range partitioning.</w:t>
+            </w:r>
+          </w:p>
+        </w:tc>
+      </w:tr>
+      <w:tr>
+        <w:tc>
+          <w:tcPr>
+            <w:tcW w:w="1870" w:type="dxa"/>
+            <w:tcBorders>
+              <w:top w:val="nil"/>
+              <w:left w:val="single" w:sz="8" w:space="0" w:color="auto"/>
+              <w:bottom w:val="single" w:sz="8" w:space="0" w:color="auto"/>
+              <w:right w:val="single" w:sz="8" w:space="0" w:color="auto"/>
+            </w:tcBorders>
+            <w:tcMar>
+              <w:top w:w="0" w:type="dxa"/>
+              <w:left w:w="108" w:type="dxa"/>
+              <w:bottom w:w="0" w:type="dxa"/>
+              <w:right w:w="108" w:type="dxa"/>
+            </w:tcMar>
+            <w:hideMark/>
+          </w:tcPr>
+          <w:p>
+            <w:r>
+              <w:t>partitionUpperBound</w:t>
+            </w:r>
+          </w:p>
+        </w:tc>
+        <w:tc>
+          <w:tcPr>
+            <w:tcW w:w="10632" w:type="dxa"/>
+            <w:tcBorders>
+              <w:top w:val="nil"/>
+              <w:left w:val="nil"/>
+              <w:bottom w:val="single" w:sz="8" w:space="0" w:color="auto"/>
+              <w:right w:val="single" w:sz="8" w:space="0" w:color="auto"/>
+            </w:tcBorders>
+            <w:tcMar>
+              <w:top w:w="0" w:type="dxa"/>
+              <w:left w:w="108" w:type="dxa"/>
+              <w:bottom w:w="0" w:type="dxa"/>
+              <w:right w:w="108" w:type="dxa"/>
+            </w:tcMar>
+            <w:hideMark/>
+          </w:tcPr>
+          <w:p>
+            <w:r>
+              <w:t>The maximum value of column specificed in partitionColumnName that will be used for proceeding range partitioning.</w:t>
+            </w:r>
+          </w:p>
+        </w:tc>
+      </w:tr>
+      <w:tr>
+        <w:tc>
+          <w:tcPr>
+            <w:tcW w:w="1870" w:type="dxa"/>
+            <w:tcBorders>
+              <w:top w:val="nil"/>
+              <w:left w:val="single" w:sz="8" w:space="0" w:color="auto"/>
+              <w:bottom w:val="single" w:sz="8" w:space="0" w:color="auto"/>
+              <w:right w:val="single" w:sz="8" w:space="0" w:color="auto"/>
+            </w:tcBorders>
+            <w:tcMar>
+              <w:top w:w="0" w:type="dxa"/>
+              <w:left w:w="108" w:type="dxa"/>
+              <w:bottom w:w="0" w:type="dxa"/>
+              <w:right w:w="108" w:type="dxa"/>
+            </w:tcMar>
+            <w:hideMark/>
+          </w:tcPr>
+          <w:p>
+            <w:r>
+              <w:t>partitionLowerBound</w:t>
+            </w:r>
+          </w:p>
+        </w:tc>
+        <w:tc>
+          <w:tcPr>
+            <w:tcW w:w="10632" w:type="dxa"/>
+            <w:tcBorders>
+              <w:top w:val="nil"/>
+              <w:left w:val="nil"/>
+              <w:bottom w:val="single" w:sz="8" w:space="0" w:color="auto"/>
+              <w:right w:val="single" w:sz="8" w:space="0" w:color="auto"/>
+            </w:tcBorders>
+            <w:tcMar>
+              <w:top w:w="0" w:type="dxa"/>
+              <w:left w:w="108" w:type="dxa"/>
+              <w:bottom w:w="0" w:type="dxa"/>
+              <w:right w:w="108" w:type="dxa"/>
+            </w:tcMar>
+            <w:hideMark/>
+          </w:tcPr>
+          <w:p>
+            <w:r>
+              <w:t>The minimum value of column specificed in partitionColumnName that will be used for proceeding range partitioning.</w:t>
+            </w:r>
+          </w:p>
+        </w:tc>
+      </w:tr>
+      <w:tr>
+        <w:tc>
+          <w:tcPr>
+            <w:tcW w:w="1870" w:type="dxa"/>
+            <w:tcBorders>
+              <w:top w:val="nil"/>
+              <w:left w:val="single" w:sz="8" w:space="0" w:color="auto"/>
+              <w:bottom w:val="single" w:sz="8" w:space="0" w:color="auto"/>
+              <w:right w:val="single" w:sz="8" w:space="0" w:color="auto"/>
+            </w:tcBorders>
+            <w:tcMar>
+              <w:top w:w="0" w:type="dxa"/>
+              <w:left w:w="108" w:type="dxa"/>
+              <w:bottom w:w="0" w:type="dxa"/>
+              <w:right w:w="108" w:type="dxa"/>
+            </w:tcMar>
+            <w:hideMark/>
+          </w:tcPr>
+          <w:p>
+            <w:r>
+              <w:t>maxPartitionsNumber</w:t>
+            </w:r>
+          </w:p>
+        </w:tc>
+        <w:tc>
+          <w:tcPr>
+            <w:tcW w:w="10632" w:type="dxa"/>
+            <w:tcBorders>
+              <w:top w:val="nil"/>
+              <w:left w:val="nil"/>
+              <w:bottom w:val="single" w:sz="8" w:space="0" w:color="auto"/>
+              <w:right w:val="single" w:sz="8" w:space="0" w:color="auto"/>
+            </w:tcBorders>
+            <w:tcMar>
+              <w:top w:w="0" w:type="dxa"/>
+              <w:left w:w="108" w:type="dxa"/>
+              <w:bottom w:w="0" w:type="dxa"/>
+              <w:right w:w="108" w:type="dxa"/>
+            </w:tcMar>
+            <w:hideMark/>
+          </w:tcPr>
+          <w:p>
+            <w:r>
+              <w:t xml:space="preserve">The maximum value of partitions the table will be splitted into.  Better to keep the average row count for each partition to be equal with the batch size you would like to set. </w:t>
+            </w:r>
+          </w:p>
+        </w:tc>
+      </w:tr>
+    </w:tbl>
+    <w:p>
+      <w:pPr>
         <w:rPr>
           <w:rFonts w:ascii="Calibri" w:hAnsi="Calibri" w:cs="Calibri"/>
         </w:rPr>
       </w:pPr>
     </w:p>
+    <w:p>
+      <w:r>
+        <w:t>Here is a sample usage payload</w:t>
+      </w:r>
+    </w:p>
+    <w:tbl>
+      <w:tblPr>
+        <w:tblW w:w="0" w:type="auto"/>
+        <w:tblCellMar>
+          <w:left w:w="0" w:type="dxa"/>
+          <w:right w:w="0" w:type="dxa"/>
+        </w:tblCellMar>
+        <w:tblLook w:val="04A0" w:firstRow="1" w:lastRow="0" w:firstColumn="1" w:lastColumn="0" w:noHBand="0" w:noVBand="1"/>
+      </w:tblPr>
+      <w:tblGrid>
+        <w:gridCol w:w="9340"/>
+      </w:tblGrid>
+      <w:tr>
+        <w:tc>
+          <w:tcPr>
+            <w:tcW w:w="9350" w:type="dxa"/>
+            <w:tcBorders>
+              <w:top w:val="single" w:sz="8" w:space="0" w:color="auto"/>
+              <w:left w:val="single" w:sz="8" w:space="0" w:color="auto"/>
+              <w:bottom w:val="single" w:sz="8" w:space="0" w:color="auto"/>
+              <w:right w:val="single" w:sz="8" w:space="0" w:color="auto"/>
+            </w:tcBorders>
+            <w:tcMar>
+              <w:top w:w="0" w:type="dxa"/>
+              <w:left w:w="108" w:type="dxa"/>
+              <w:bottom w:w="0" w:type="dxa"/>
+              <w:right w:w="108" w:type="dxa"/>
+            </w:tcMar>
+          </w:tcPr>
+          <w:p>
+            <w:pPr>
+              <w:shd w:val="clear" w:color="auto" w:fill="FFFFFF"/>
+              <w:rPr>
+                <w:rFonts w:ascii="Consolas" w:hAnsi="Consolas"/>
+                <w:sz w:val="20"/>
+                <w:szCs w:val="20"/>
+              </w:rPr>
+            </w:pPr>
+          </w:p>
+          <w:p>
+            <w:pPr>
+              <w:shd w:val="clear" w:color="auto" w:fill="FFFFFF"/>
+              <w:rPr>
+                <w:rFonts w:ascii="Consolas" w:hAnsi="Consolas"/>
+                <w:sz w:val="20"/>
+                <w:szCs w:val="20"/>
+              </w:rPr>
+            </w:pPr>
+            <w:r>
+              <w:rPr>
+                <w:rFonts w:ascii="Consolas" w:hAnsi="Consolas"/>
+                <w:color w:val="2E75B6"/>
+                <w:sz w:val="20"/>
+                <w:szCs w:val="20"/>
+              </w:rPr>
+              <w:t>"type"</w:t>
+            </w:r>
+            <w:r>
+              <w:rPr>
+                <w:rFonts w:ascii="Consolas" w:hAnsi="Consolas"/>
+                <w:sz w:val="20"/>
+                <w:szCs w:val="20"/>
+              </w:rPr>
+              <w:t>: </w:t>
+            </w:r>
+            <w:r>
+              <w:rPr>
+                <w:rFonts w:ascii="Consolas" w:hAnsi="Consolas"/>
+                <w:color w:val="A31515"/>
+                <w:sz w:val="20"/>
+                <w:szCs w:val="20"/>
+              </w:rPr>
+              <w:t>"Copy"</w:t>
+            </w:r>
+            <w:r>
+              <w:rPr>
+                <w:rFonts w:ascii="Consolas" w:hAnsi="Consolas"/>
+                <w:sz w:val="20"/>
+                <w:szCs w:val="20"/>
+              </w:rPr>
+              <w:t>,</w:t>
+            </w:r>
+          </w:p>
+          <w:p>
+            <w:pPr>
+              <w:shd w:val="clear" w:color="auto" w:fill="FFFFFF"/>
+              <w:rPr>
+                <w:rFonts w:ascii="Consolas" w:hAnsi="Consolas"/>
+                <w:sz w:val="20"/>
+                <w:szCs w:val="20"/>
+              </w:rPr>
+            </w:pPr>
+            <w:r>
+              <w:rPr>
+                <w:rFonts w:ascii="Consolas" w:hAnsi="Consolas"/>
+                <w:color w:val="2E75B6"/>
+                <w:sz w:val="20"/>
+                <w:szCs w:val="20"/>
+              </w:rPr>
+              <w:t>"typeProperties"</w:t>
+            </w:r>
+            <w:r>
+              <w:rPr>
+                <w:rFonts w:ascii="Consolas" w:hAnsi="Consolas"/>
+                <w:sz w:val="20"/>
+                <w:szCs w:val="20"/>
+              </w:rPr>
+              <w:t>: {</w:t>
+            </w:r>
+          </w:p>
+          <w:p>
+            <w:pPr>
+              <w:shd w:val="clear" w:color="auto" w:fill="FFFFFF"/>
+              <w:rPr>
+                <w:rFonts w:ascii="Consolas" w:hAnsi="Consolas"/>
+                <w:sz w:val="20"/>
+                <w:szCs w:val="20"/>
+              </w:rPr>
+            </w:pPr>
+            <w:r>
+              <w:rPr>
+                <w:rFonts w:ascii="Consolas" w:hAnsi="Consolas"/>
+                <w:sz w:val="20"/>
+                <w:szCs w:val="20"/>
+              </w:rPr>
+              <w:t>  </w:t>
+            </w:r>
+            <w:r>
+              <w:rPr>
+                <w:rFonts w:ascii="Consolas" w:hAnsi="Consolas"/>
+                <w:color w:val="2E75B6"/>
+                <w:sz w:val="20"/>
+                <w:szCs w:val="20"/>
+              </w:rPr>
+              <w:t>"source"</w:t>
+            </w:r>
+            <w:r>
+              <w:rPr>
+                <w:rFonts w:ascii="Consolas" w:hAnsi="Consolas"/>
+                <w:sz w:val="20"/>
+                <w:szCs w:val="20"/>
+              </w:rPr>
+              <w:t>: {</w:t>
+            </w:r>
+          </w:p>
+          <w:p>
+            <w:pPr>
+              <w:shd w:val="clear" w:color="auto" w:fill="FFFFFF"/>
+              <w:rPr>
+                <w:rFonts w:ascii="Consolas" w:hAnsi="Consolas"/>
+                <w:sz w:val="20"/>
+                <w:szCs w:val="20"/>
+              </w:rPr>
+            </w:pPr>
+            <w:r>
+              <w:rPr>
+                <w:rFonts w:ascii="Consolas" w:hAnsi="Consolas"/>
+                <w:sz w:val="20"/>
+                <w:szCs w:val="20"/>
+              </w:rPr>
+              <w:t>    </w:t>
+            </w:r>
+            <w:r>
+              <w:rPr>
+                <w:rFonts w:ascii="Consolas" w:hAnsi="Consolas"/>
+                <w:color w:val="2E75B6"/>
+                <w:sz w:val="20"/>
+                <w:szCs w:val="20"/>
+              </w:rPr>
+              <w:t>"type"</w:t>
+            </w:r>
+            <w:r>
+              <w:rPr>
+                <w:rFonts w:ascii="Consolas" w:hAnsi="Consolas"/>
+                <w:sz w:val="20"/>
+                <w:szCs w:val="20"/>
+              </w:rPr>
+              <w:t>: </w:t>
+            </w:r>
+            <w:r>
+              <w:rPr>
+                <w:rFonts w:ascii="Consolas" w:hAnsi="Consolas"/>
+                <w:color w:val="A31515"/>
+                <w:sz w:val="20"/>
+                <w:szCs w:val="20"/>
+              </w:rPr>
+              <w:t>"SapTableSource"</w:t>
+            </w:r>
+            <w:r>
+              <w:rPr>
+                <w:rFonts w:ascii="Consolas" w:hAnsi="Consolas"/>
+                <w:sz w:val="20"/>
+                <w:szCs w:val="20"/>
+              </w:rPr>
+              <w:t>,</w:t>
+            </w:r>
+          </w:p>
+          <w:p>
+            <w:pPr>
+              <w:shd w:val="clear" w:color="auto" w:fill="FFFFFF"/>
+              <w:rPr>
+                <w:rFonts w:ascii="Consolas" w:hAnsi="Consolas"/>
+                <w:sz w:val="20"/>
+                <w:szCs w:val="20"/>
+              </w:rPr>
+            </w:pPr>
+            <w:r>
+              <w:rPr>
+                <w:rFonts w:ascii="Consolas" w:hAnsi="Consolas"/>
+                <w:sz w:val="20"/>
+                <w:szCs w:val="20"/>
+              </w:rPr>
+              <w:t>    </w:t>
+            </w:r>
+            <w:r>
+              <w:rPr>
+                <w:rFonts w:ascii="Consolas" w:hAnsi="Consolas"/>
+                <w:color w:val="2E75B6"/>
+                <w:sz w:val="20"/>
+                <w:szCs w:val="20"/>
+              </w:rPr>
+              <w:t>"rfcTableOptions"</w:t>
+            </w:r>
+            <w:r>
+              <w:rPr>
+                <w:rFonts w:ascii="Consolas" w:hAnsi="Consolas"/>
+                <w:sz w:val="20"/>
+                <w:szCs w:val="20"/>
+              </w:rPr>
+              <w:t>: </w:t>
+            </w:r>
+            <w:r>
+              <w:rPr>
+                <w:rFonts w:ascii="Consolas" w:hAnsi="Consolas"/>
+                <w:color w:val="A31515"/>
+                <w:sz w:val="20"/>
+                <w:szCs w:val="20"/>
+              </w:rPr>
+              <w:t>"COLNAME EQ '122460' "</w:t>
+            </w:r>
+            <w:r>
+              <w:rPr>
+                <w:rFonts w:ascii="Consolas" w:hAnsi="Consolas"/>
+                <w:sz w:val="20"/>
+                <w:szCs w:val="20"/>
+              </w:rPr>
+              <w:t>,</w:t>
+            </w:r>
+          </w:p>
+          <w:p>
+            <w:pPr>
+              <w:shd w:val="clear" w:color="auto" w:fill="FFFFFF"/>
+              <w:ind w:firstLine="435"/>
+              <w:rPr>
+                <w:rFonts w:ascii="Consolas" w:hAnsi="Consolas"/>
+                <w:sz w:val="20"/>
+                <w:szCs w:val="20"/>
+                <w:highlight w:val="yellow"/>
+              </w:rPr>
+            </w:pPr>
+            <w:r>
+              <w:rPr>
+                <w:rFonts w:ascii="Consolas" w:hAnsi="Consolas"/>
+                <w:color w:val="2E75B6"/>
+                <w:sz w:val="20"/>
+                <w:szCs w:val="20"/>
+                <w:highlight w:val="yellow"/>
+              </w:rPr>
+              <w:t>"partitionOption"</w:t>
+            </w:r>
+            <w:r>
+              <w:rPr>
+                <w:rFonts w:ascii="Consolas" w:hAnsi="Consolas"/>
+                <w:sz w:val="20"/>
+                <w:szCs w:val="20"/>
+                <w:highlight w:val="yellow"/>
+              </w:rPr>
+              <w:t>: </w:t>
+            </w:r>
+            <w:r>
+              <w:rPr>
+                <w:rFonts w:ascii="Consolas" w:hAnsi="Consolas"/>
+                <w:color w:val="A31515"/>
+                <w:sz w:val="20"/>
+                <w:szCs w:val="20"/>
+                <w:highlight w:val="yellow"/>
+              </w:rPr>
+              <w:t>"SapPartitionOnCalendarMonth"</w:t>
+            </w:r>
+            <w:r>
+              <w:rPr>
+                <w:rFonts w:ascii="Consolas" w:hAnsi="Consolas"/>
+                <w:sz w:val="20"/>
+                <w:szCs w:val="20"/>
+                <w:highlight w:val="yellow"/>
+              </w:rPr>
+              <w:t>,</w:t>
+            </w:r>
+          </w:p>
+          <w:p>
+            <w:pPr>
+              <w:shd w:val="clear" w:color="auto" w:fill="FFFFFF"/>
+              <w:ind w:firstLine="435"/>
+              <w:rPr>
+                <w:rFonts w:ascii="Consolas" w:hAnsi="Consolas"/>
+                <w:sz w:val="20"/>
+                <w:szCs w:val="20"/>
+                <w:highlight w:val="yellow"/>
+              </w:rPr>
+            </w:pPr>
+            <w:r>
+              <w:rPr>
+                <w:rFonts w:ascii="Consolas" w:hAnsi="Consolas"/>
+                <w:color w:val="2E75B6"/>
+                <w:sz w:val="20"/>
+                <w:szCs w:val="20"/>
+                <w:highlight w:val="yellow"/>
+              </w:rPr>
+              <w:t>"partition</w:t>
+            </w:r>
+            <w:r>
+              <w:rPr>
+                <w:rFonts w:ascii="Consolas" w:hAnsi="Consolas"/>
+                <w:color w:val="2E75B6"/>
+                <w:sz w:val="20"/>
+                <w:szCs w:val="20"/>
+                <w:highlight w:val="yellow"/>
+              </w:rPr>
+              <w:t>Settings</w:t>
+            </w:r>
+            <w:r>
+              <w:rPr>
+                <w:rFonts w:ascii="Consolas" w:hAnsi="Consolas"/>
+                <w:color w:val="2E75B6"/>
+                <w:sz w:val="20"/>
+                <w:szCs w:val="20"/>
+                <w:highlight w:val="yellow"/>
+              </w:rPr>
+              <w:t>"</w:t>
+            </w:r>
+            <w:r>
+              <w:rPr>
+                <w:rFonts w:ascii="Consolas" w:hAnsi="Consolas"/>
+                <w:sz w:val="20"/>
+                <w:szCs w:val="20"/>
+                <w:highlight w:val="yellow"/>
+              </w:rPr>
+              <w:t>:</w:t>
+            </w:r>
+            <w:r>
+              <w:rPr>
+                <w:rFonts w:ascii="Consolas" w:hAnsi="Consolas"/>
+                <w:sz w:val="20"/>
+                <w:szCs w:val="20"/>
+                <w:highlight w:val="yellow"/>
+              </w:rPr>
+              <w:t xml:space="preserve"> {</w:t>
+            </w:r>
+            <w:r>
+              <w:rPr>
+                <w:rFonts w:ascii="Consolas" w:hAnsi="Consolas"/>
+                <w:sz w:val="20"/>
+                <w:szCs w:val="20"/>
+                <w:highlight w:val="yellow"/>
+              </w:rPr>
+              <w:t> </w:t>
+            </w:r>
+          </w:p>
+          <w:p>
+            <w:pPr>
+              <w:shd w:val="clear" w:color="auto" w:fill="FFFFFF"/>
+              <w:rPr>
+                <w:rFonts w:ascii="Consolas" w:hAnsi="Consolas"/>
+                <w:sz w:val="20"/>
+                <w:szCs w:val="20"/>
+                <w:highlight w:val="yellow"/>
+              </w:rPr>
+            </w:pPr>
+            <w:r>
+              <w:rPr>
+                <w:rFonts w:ascii="Consolas" w:hAnsi="Consolas"/>
+                <w:sz w:val="20"/>
+                <w:szCs w:val="20"/>
+                <w:highlight w:val="yellow"/>
+              </w:rPr>
+              <w:t>    </w:t>
+            </w:r>
+            <w:r>
+              <w:rPr>
+                <w:rFonts w:ascii="Consolas" w:hAnsi="Consolas"/>
+                <w:color w:val="2E75B6"/>
+                <w:sz w:val="20"/>
+                <w:szCs w:val="20"/>
+                <w:highlight w:val="yellow"/>
+              </w:rPr>
+              <w:t>"partitionColumnName"</w:t>
+            </w:r>
+            <w:r>
+              <w:rPr>
+                <w:rFonts w:ascii="Consolas" w:hAnsi="Consolas"/>
+                <w:sz w:val="20"/>
+                <w:szCs w:val="20"/>
+                <w:highlight w:val="yellow"/>
+              </w:rPr>
+              <w:t>: </w:t>
+            </w:r>
+            <w:r>
+              <w:rPr>
+                <w:rFonts w:ascii="Consolas" w:hAnsi="Consolas"/>
+                <w:color w:val="A31515"/>
+                <w:sz w:val="20"/>
+                <w:szCs w:val="20"/>
+                <w:highlight w:val="yellow"/>
+              </w:rPr>
+              <w:t>"CALMONTH"</w:t>
+            </w:r>
+            <w:r>
+              <w:rPr>
+                <w:rFonts w:ascii="Consolas" w:hAnsi="Consolas"/>
+                <w:sz w:val="20"/>
+                <w:szCs w:val="20"/>
+                <w:highlight w:val="yellow"/>
+              </w:rPr>
+              <w:t>,</w:t>
+            </w:r>
+          </w:p>
+          <w:p>
+            <w:pPr>
+              <w:shd w:val="clear" w:color="auto" w:fill="FFFFFF"/>
+              <w:rPr>
+                <w:rFonts w:ascii="Consolas" w:hAnsi="Consolas"/>
+                <w:sz w:val="20"/>
+                <w:szCs w:val="20"/>
+                <w:highlight w:val="yellow"/>
+              </w:rPr>
+            </w:pPr>
+            <w:r>
+              <w:rPr>
+                <w:rFonts w:ascii="Consolas" w:hAnsi="Consolas"/>
+                <w:sz w:val="20"/>
+                <w:szCs w:val="20"/>
+                <w:highlight w:val="yellow"/>
+              </w:rPr>
+              <w:lastRenderedPageBreak/>
+              <w:t>    </w:t>
+            </w:r>
+            <w:r>
+              <w:rPr>
+                <w:rFonts w:ascii="Consolas" w:hAnsi="Consolas"/>
+                <w:color w:val="2E75B6"/>
+                <w:sz w:val="20"/>
+                <w:szCs w:val="20"/>
+                <w:highlight w:val="yellow"/>
+              </w:rPr>
+              <w:t>"upperBound"</w:t>
+            </w:r>
+            <w:r>
+              <w:rPr>
+                <w:rFonts w:ascii="Consolas" w:hAnsi="Consolas"/>
+                <w:sz w:val="20"/>
+                <w:szCs w:val="20"/>
+                <w:highlight w:val="yellow"/>
+              </w:rPr>
+              <w:t>: </w:t>
+            </w:r>
+            <w:r>
+              <w:rPr>
+                <w:rFonts w:ascii="Consolas" w:hAnsi="Consolas"/>
+                <w:color w:val="A31515"/>
+                <w:sz w:val="20"/>
+                <w:szCs w:val="20"/>
+                <w:highlight w:val="yellow"/>
+              </w:rPr>
+              <w:t>"201212"</w:t>
+            </w:r>
+            <w:r>
+              <w:rPr>
+                <w:rFonts w:ascii="Consolas" w:hAnsi="Consolas"/>
+                <w:sz w:val="20"/>
+                <w:szCs w:val="20"/>
+                <w:highlight w:val="yellow"/>
+              </w:rPr>
+              <w:t>,</w:t>
+            </w:r>
+          </w:p>
+          <w:p>
+            <w:pPr>
+              <w:shd w:val="clear" w:color="auto" w:fill="FFFFFF"/>
+              <w:rPr>
+                <w:rFonts w:ascii="Consolas" w:hAnsi="Consolas"/>
+                <w:sz w:val="20"/>
+                <w:szCs w:val="20"/>
+                <w:highlight w:val="yellow"/>
+              </w:rPr>
+            </w:pPr>
+            <w:r>
+              <w:rPr>
+                <w:rFonts w:ascii="Consolas" w:hAnsi="Consolas"/>
+                <w:sz w:val="20"/>
+                <w:szCs w:val="20"/>
+                <w:highlight w:val="yellow"/>
+              </w:rPr>
+              <w:t>    </w:t>
+            </w:r>
+            <w:r>
+              <w:rPr>
+                <w:rFonts w:ascii="Consolas" w:hAnsi="Consolas"/>
+                <w:color w:val="2E75B6"/>
+                <w:sz w:val="20"/>
+                <w:szCs w:val="20"/>
+                <w:highlight w:val="yellow"/>
+              </w:rPr>
+              <w:t>"lowerBound"</w:t>
+            </w:r>
+            <w:r>
+              <w:rPr>
+                <w:rFonts w:ascii="Consolas" w:hAnsi="Consolas"/>
+                <w:sz w:val="20"/>
+                <w:szCs w:val="20"/>
+                <w:highlight w:val="yellow"/>
+              </w:rPr>
+              <w:t>: </w:t>
+            </w:r>
+            <w:r>
+              <w:rPr>
+                <w:rFonts w:ascii="Consolas" w:hAnsi="Consolas"/>
+                <w:color w:val="A31515"/>
+                <w:sz w:val="20"/>
+                <w:szCs w:val="20"/>
+                <w:highlight w:val="yellow"/>
+              </w:rPr>
+              <w:t>"201201"</w:t>
+            </w:r>
+            <w:r>
+              <w:rPr>
+                <w:rFonts w:ascii="Consolas" w:hAnsi="Consolas"/>
+                <w:sz w:val="20"/>
+                <w:szCs w:val="20"/>
+                <w:highlight w:val="yellow"/>
+              </w:rPr>
+              <w:t>,</w:t>
+            </w:r>
+          </w:p>
+          <w:p>
+            <w:pPr>
+              <w:shd w:val="clear" w:color="auto" w:fill="FFFFFF"/>
+              <w:ind w:firstLine="440"/>
+              <w:rPr>
+                <w:rFonts w:ascii="Consolas" w:hAnsi="Consolas"/>
+                <w:sz w:val="20"/>
+                <w:szCs w:val="20"/>
+              </w:rPr>
+            </w:pPr>
+            <w:r>
+              <w:rPr>
+                <w:rFonts w:ascii="Consolas" w:hAnsi="Consolas"/>
+                <w:color w:val="2E75B6"/>
+                <w:sz w:val="20"/>
+                <w:szCs w:val="20"/>
+                <w:highlight w:val="yellow"/>
+              </w:rPr>
+              <w:t>"maxPartitionsNumber"</w:t>
+            </w:r>
+            <w:r>
+              <w:rPr>
+                <w:rFonts w:ascii="Consolas" w:hAnsi="Consolas"/>
+                <w:sz w:val="20"/>
+                <w:szCs w:val="20"/>
+                <w:highlight w:val="yellow"/>
+              </w:rPr>
+              <w:t>: 6</w:t>
+            </w:r>
+          </w:p>
+          <w:p>
+            <w:pPr>
+              <w:shd w:val="clear" w:color="auto" w:fill="FFFFFF"/>
+              <w:ind w:firstLine="440"/>
+              <w:rPr>
+                <w:rFonts w:ascii="Consolas" w:hAnsi="Consolas"/>
+                <w:sz w:val="20"/>
+                <w:szCs w:val="20"/>
+              </w:rPr>
+            </w:pPr>
+            <w:r>
+              <w:rPr>
+                <w:rFonts w:ascii="Consolas" w:hAnsi="Consolas"/>
+                <w:sz w:val="20"/>
+                <w:szCs w:val="20"/>
+                <w:highlight w:val="yellow"/>
+              </w:rPr>
+              <w:t>}</w:t>
+            </w:r>
+          </w:p>
+          <w:p>
+            <w:pPr>
+              <w:shd w:val="clear" w:color="auto" w:fill="FFFFFF"/>
+              <w:rPr>
+                <w:rFonts w:ascii="Consolas" w:hAnsi="Consolas"/>
+                <w:sz w:val="20"/>
+                <w:szCs w:val="20"/>
+              </w:rPr>
+            </w:pPr>
+            <w:r>
+              <w:rPr>
+                <w:rFonts w:ascii="Consolas" w:hAnsi="Consolas"/>
+                <w:sz w:val="20"/>
+                <w:szCs w:val="20"/>
+              </w:rPr>
+              <w:t>  },</w:t>
+            </w:r>
+          </w:p>
+          <w:p>
+            <w:pPr>
+              <w:shd w:val="clear" w:color="auto" w:fill="FFFFFF"/>
+              <w:rPr>
+                <w:rFonts w:ascii="Consolas" w:hAnsi="Consolas"/>
+                <w:sz w:val="20"/>
+                <w:szCs w:val="20"/>
+              </w:rPr>
+            </w:pPr>
+            <w:r>
+              <w:rPr>
+                <w:rFonts w:ascii="Consolas" w:hAnsi="Consolas"/>
+                <w:sz w:val="20"/>
+                <w:szCs w:val="20"/>
+              </w:rPr>
+              <w:t>  </w:t>
+            </w:r>
+            <w:r>
+              <w:rPr>
+                <w:rFonts w:ascii="Consolas" w:hAnsi="Consolas"/>
+                <w:color w:val="2E75B6"/>
+                <w:sz w:val="20"/>
+                <w:szCs w:val="20"/>
+              </w:rPr>
+              <w:t>"sink"</w:t>
+            </w:r>
+            <w:r>
+              <w:rPr>
+                <w:rFonts w:ascii="Consolas" w:hAnsi="Consolas"/>
+                <w:sz w:val="20"/>
+                <w:szCs w:val="20"/>
+              </w:rPr>
+              <w:t>: {</w:t>
+            </w:r>
+          </w:p>
+          <w:p>
+            <w:pPr>
+              <w:shd w:val="clear" w:color="auto" w:fill="FFFFFF"/>
+              <w:rPr>
+                <w:rFonts w:ascii="Consolas" w:hAnsi="Consolas"/>
+                <w:sz w:val="20"/>
+                <w:szCs w:val="20"/>
+              </w:rPr>
+            </w:pPr>
+            <w:r>
+              <w:rPr>
+                <w:rFonts w:ascii="Consolas" w:hAnsi="Consolas"/>
+                <w:sz w:val="20"/>
+                <w:szCs w:val="20"/>
+              </w:rPr>
+              <w:t>    </w:t>
+            </w:r>
+            <w:r>
+              <w:rPr>
+                <w:rFonts w:ascii="Consolas" w:hAnsi="Consolas"/>
+                <w:color w:val="2E75B6"/>
+                <w:sz w:val="20"/>
+                <w:szCs w:val="20"/>
+              </w:rPr>
+              <w:t>"type"</w:t>
+            </w:r>
+            <w:r>
+              <w:rPr>
+                <w:rFonts w:ascii="Consolas" w:hAnsi="Consolas"/>
+                <w:sz w:val="20"/>
+                <w:szCs w:val="20"/>
+              </w:rPr>
+              <w:t>: </w:t>
+            </w:r>
+            <w:r>
+              <w:rPr>
+                <w:rFonts w:ascii="Consolas" w:hAnsi="Consolas"/>
+                <w:color w:val="A31515"/>
+                <w:sz w:val="20"/>
+                <w:szCs w:val="20"/>
+              </w:rPr>
+              <w:t>"BlobSink"</w:t>
+            </w:r>
+          </w:p>
+          <w:p>
+            <w:pPr>
+              <w:shd w:val="clear" w:color="auto" w:fill="FFFFFF"/>
+              <w:rPr>
+                <w:rFonts w:ascii="Consolas" w:hAnsi="Consolas"/>
+                <w:sz w:val="20"/>
+                <w:szCs w:val="20"/>
+              </w:rPr>
+            </w:pPr>
+            <w:r>
+              <w:rPr>
+                <w:rFonts w:ascii="Consolas" w:hAnsi="Consolas"/>
+                <w:sz w:val="20"/>
+                <w:szCs w:val="20"/>
+              </w:rPr>
+              <w:t>  },</w:t>
+            </w:r>
+          </w:p>
+          <w:p>
+            <w:pPr>
+              <w:shd w:val="clear" w:color="auto" w:fill="FFFFFF"/>
+              <w:rPr>
+                <w:rFonts w:ascii="Consolas" w:hAnsi="Consolas"/>
+                <w:sz w:val="20"/>
+                <w:szCs w:val="20"/>
+              </w:rPr>
+            </w:pPr>
+            <w:r>
+              <w:rPr>
+                <w:rFonts w:ascii="Consolas" w:hAnsi="Consolas"/>
+                <w:sz w:val="20"/>
+                <w:szCs w:val="20"/>
+              </w:rPr>
+              <w:t>  </w:t>
+            </w:r>
+            <w:r>
+              <w:rPr>
+                <w:rFonts w:ascii="Consolas" w:hAnsi="Consolas"/>
+                <w:color w:val="2E75B6"/>
+                <w:sz w:val="20"/>
+                <w:szCs w:val="20"/>
+                <w:highlight w:val="yellow"/>
+              </w:rPr>
+              <w:t>"parallelCopies"</w:t>
+            </w:r>
+            <w:r>
+              <w:rPr>
+                <w:rFonts w:ascii="Consolas" w:hAnsi="Consolas"/>
+                <w:sz w:val="20"/>
+                <w:szCs w:val="20"/>
+                <w:highlight w:val="yellow"/>
+              </w:rPr>
+              <w:t>: 3</w:t>
+            </w:r>
+          </w:p>
+          <w:p>
+            <w:pPr>
+              <w:shd w:val="clear" w:color="auto" w:fill="FFFFFF"/>
+              <w:rPr>
+                <w:rFonts w:ascii="Consolas" w:hAnsi="Consolas"/>
+                <w:sz w:val="20"/>
+                <w:szCs w:val="20"/>
+              </w:rPr>
+            </w:pPr>
+            <w:r>
+              <w:rPr>
+                <w:rFonts w:ascii="Consolas" w:hAnsi="Consolas"/>
+                <w:sz w:val="20"/>
+                <w:szCs w:val="20"/>
+              </w:rPr>
+              <w:t>}</w:t>
+            </w:r>
+          </w:p>
+        </w:tc>
+      </w:tr>
+    </w:tbl>
+    <w:p/>
     <w:p/>
     <w:p/>
     <w:sectPr>
@@ -2601,6 +3555,7 @@
     <w:lsdException w:name="HTML Sample" w:semiHidden="1" w:unhideWhenUsed="1"/>
     <w:lsdException w:name="HTML Typewriter" w:semiHidden="1" w:unhideWhenUsed="1"/>
     <w:lsdException w:name="HTML Variable" w:semiHidden="1" w:unhideWhenUsed="1"/>
+    <w:lsdException w:name="Normal Table" w:semiHidden="1" w:unhideWhenUsed="1"/>
     <w:lsdException w:name="annotation subject" w:semiHidden="1" w:unhideWhenUsed="1"/>
     <w:lsdException w:name="No List" w:semiHidden="1" w:unhideWhenUsed="1"/>
     <w:lsdException w:name="Outline List 1" w:semiHidden="1" w:unhideWhenUsed="1"/>
@@ -2647,8 +3602,10 @@
     <w:lsdException w:name="Table Subtle 2" w:semiHidden="1" w:unhideWhenUsed="1"/>
     <w:lsdException w:name="Table Web 1" w:semiHidden="1" w:unhideWhenUsed="1"/>
     <w:lsdException w:name="Table Web 2" w:semiHidden="1" w:unhideWhenUsed="1"/>
+    <w:lsdException w:name="Table Web 3" w:semiHidden="1" w:unhideWhenUsed="1"/>
     <w:lsdException w:name="Balloon Text" w:semiHidden="1" w:unhideWhenUsed="1"/>
     <w:lsdException w:name="Table Grid" w:uiPriority="39"/>
+    <w:lsdException w:name="Table Theme" w:semiHidden="1" w:unhideWhenUsed="1"/>
     <w:lsdException w:name="Placeholder Text" w:semiHidden="1"/>
     <w:lsdException w:name="No Spacing" w:uiPriority="1" w:qFormat="1"/>
     <w:lsdException w:name="Light Shading" w:uiPriority="60"/>
@@ -3390,7 +4347,7 @@
 </file>
 
 <file path=customXml/itemProps1.xml><?xml version="1.0" encoding="utf-8"?>
-<ds:datastoreItem xmlns:ds="http://schemas.openxmlformats.org/officeDocument/2006/customXml" ds:itemID="{82849C16-D9F4-4FB6-823C-F6C1B3A5A7D4}">
+<ds:datastoreItem xmlns:ds="http://schemas.openxmlformats.org/officeDocument/2006/customXml" ds:itemID="{1C78CD88-711B-44A5-847A-78B2E8008907}">
   <ds:schemaRefs>
     <ds:schemaRef ds:uri="http://schemas.openxmlformats.org/officeDocument/2006/bibliography"/>
   </ds:schemaRefs>

</xml_diff>

<commit_message>
add support for partition
</commit_message>
<xml_diff>
--- a/previewdocs/Extracting Data from SAP ECC Using ADF SapTable Connector.docx
+++ b/previewdocs/Extracting Data from SAP ECC Using ADF SapTable Connector.docx
@@ -101,7 +101,15 @@
         <w:t xml:space="preserve">Supported Version: </w:t>
       </w:r>
       <w:r>
-        <w:t>SAP products on Netweaver version 7.01 or higher (in a recent SAP Support Package Stack released after the year 2015).</w:t>
+        <w:t xml:space="preserve">SAP products on </w:t>
+      </w:r>
+      <w:proofErr w:type="spellStart"/>
+      <w:r>
+        <w:t>Netweaver</w:t>
+      </w:r>
+      <w:proofErr w:type="spellEnd"/>
+      <w:r>
+        <w:t xml:space="preserve"> version 7.01 or higher (in a recent SAP Support Package Stack released after the year 2015).</w:t>
       </w:r>
     </w:p>
     <w:p>
@@ -172,7 +180,15 @@
         <w:t>from SAP’s website using the following link</w:t>
       </w:r>
       <w:r>
-        <w:t>. Please use the 64-bit one since our self-hosted IR only has 64 bit.</w:t>
+        <w:t xml:space="preserve">. Please use the 64-bit one since our self-hosted IR only has 64 </w:t>
+      </w:r>
+      <w:proofErr w:type="gramStart"/>
+      <w:r>
+        <w:t>bit</w:t>
+      </w:r>
+      <w:proofErr w:type="gramEnd"/>
+      <w:r>
+        <w:t>.</w:t>
       </w:r>
     </w:p>
     <w:p>
@@ -270,12 +286,28 @@
         <w:t xml:space="preserve"> ADF Portal</w:t>
       </w:r>
       <w:r>
-        <w:t xml:space="preserve"> for SapTable Preview</w:t>
+        <w:t xml:space="preserve"> for </w:t>
+      </w:r>
+      <w:proofErr w:type="spellStart"/>
+      <w:r>
+        <w:t>SapTable</w:t>
+      </w:r>
+      <w:proofErr w:type="spellEnd"/>
+      <w:r>
+        <w:t xml:space="preserve"> Preview</w:t>
       </w:r>
     </w:p>
     <w:p>
       <w:r>
-        <w:t xml:space="preserve">Go to Author &amp; Monitor of the Data Factory, append the flag as below into the url of the ADF authoring page. </w:t>
+        <w:t xml:space="preserve">Go to Author &amp; Monitor of the Data Factory, append the flag as below into the </w:t>
+      </w:r>
+      <w:proofErr w:type="spellStart"/>
+      <w:r>
+        <w:t>url</w:t>
+      </w:r>
+      <w:proofErr w:type="spellEnd"/>
+      <w:r>
+        <w:t xml:space="preserve"> of the ADF authoring page. </w:t>
       </w:r>
     </w:p>
     <w:p>
@@ -283,11 +315,18 @@
         <w:pStyle w:val="ListParagraph"/>
       </w:pPr>
       <w:r>
-        <w:t>&amp;feature.sap</w:t>
+        <w:t>&amp;</w:t>
+      </w:r>
+      <w:proofErr w:type="spellStart"/>
+      <w:proofErr w:type="gramStart"/>
+      <w:r>
+        <w:t>feature.sap</w:t>
       </w:r>
       <w:r>
         <w:t>table</w:t>
       </w:r>
+      <w:proofErr w:type="spellEnd"/>
+      <w:proofErr w:type="gramEnd"/>
       <w:r>
         <w:t>=true</w:t>
       </w:r>
@@ -297,7 +336,15 @@
         <w:pStyle w:val="ListParagraph"/>
       </w:pPr>
       <w:r>
-        <w:t>//the URl will look like below:</w:t>
+        <w:t xml:space="preserve">//the </w:t>
+      </w:r>
+      <w:proofErr w:type="spellStart"/>
+      <w:r>
+        <w:t>URl</w:t>
+      </w:r>
+      <w:proofErr w:type="spellEnd"/>
+      <w:r>
+        <w:t xml:space="preserve"> will look like below:</w:t>
       </w:r>
     </w:p>
     <w:p>
@@ -329,7 +376,14 @@
         <w:rPr>
           <w:highlight w:val="cyan"/>
         </w:rPr>
-        <w:t>&amp;feature.sap</w:t>
+        <w:t>&amp;</w:t>
+      </w:r>
+      <w:proofErr w:type="gramStart"/>
+      <w:r>
+        <w:rPr>
+          <w:highlight w:val="cyan"/>
+        </w:rPr>
+        <w:t>feature.sap</w:t>
       </w:r>
       <w:r>
         <w:rPr>
@@ -337,6 +391,7 @@
         </w:rPr>
         <w:t>table</w:t>
       </w:r>
+      <w:proofErr w:type="gramEnd"/>
       <w:r>
         <w:rPr>
           <w:highlight w:val="cyan"/>
@@ -361,12 +416,21 @@
           <w:bCs/>
         </w:rPr>
       </w:pPr>
+      <w:proofErr w:type="spellStart"/>
       <w:r>
         <w:rPr>
           <w:b/>
           <w:bCs/>
         </w:rPr>
-        <w:t>SapTable Linked service Properties</w:t>
+        <w:t>SapTable</w:t>
+      </w:r>
+      <w:proofErr w:type="spellEnd"/>
+      <w:r>
+        <w:rPr>
+          <w:b/>
+          <w:bCs/>
+        </w:rPr>
+        <w:t xml:space="preserve"> Linked service Properties</w:t>
       </w:r>
     </w:p>
     <w:tbl>
@@ -528,7 +592,15 @@
           </w:tcPr>
           <w:p>
             <w:r>
-              <w:t>The type property must be set to SapTable. </w:t>
+              <w:t xml:space="preserve">The type property must be set to </w:t>
+            </w:r>
+            <w:proofErr w:type="spellStart"/>
+            <w:r>
+              <w:t>SapTable</w:t>
+            </w:r>
+            <w:proofErr w:type="spellEnd"/>
+            <w:r>
+              <w:t>. </w:t>
             </w:r>
           </w:p>
         </w:tc>
@@ -647,9 +719,11 @@
             <w:hideMark/>
           </w:tcPr>
           <w:p>
+            <w:proofErr w:type="spellStart"/>
             <w:r>
               <w:t>systemNumber</w:t>
             </w:r>
+            <w:proofErr w:type="spellEnd"/>
           </w:p>
         </w:tc>
         <w:tc>
@@ -722,9 +796,11 @@
             <w:hideMark/>
           </w:tcPr>
           <w:p>
+            <w:proofErr w:type="spellStart"/>
             <w:r>
               <w:t>clientId</w:t>
             </w:r>
+            <w:proofErr w:type="spellEnd"/>
           </w:p>
         </w:tc>
         <w:tc>
@@ -868,8 +944,13 @@
             <w:hideMark/>
           </w:tcPr>
           <w:p>
-            <w:r>
-              <w:t>userName </w:t>
+            <w:proofErr w:type="spellStart"/>
+            <w:r>
+              <w:t>userName</w:t>
+            </w:r>
+            <w:proofErr w:type="spellEnd"/>
+            <w:r>
+              <w:t> </w:t>
             </w:r>
           </w:p>
         </w:tc>
@@ -892,7 +973,15 @@
           </w:tcPr>
           <w:p>
             <w:r>
-              <w:t>The user name used in Basic authentication type. </w:t>
+              <w:t xml:space="preserve">The </w:t>
+            </w:r>
+            <w:proofErr w:type="gramStart"/>
+            <w:r>
+              <w:t>user name</w:t>
+            </w:r>
+            <w:proofErr w:type="gramEnd"/>
+            <w:r>
+              <w:t xml:space="preserve"> used in Basic authentication type. </w:t>
             </w:r>
           </w:p>
         </w:tc>
@@ -1010,8 +1099,13 @@
             <w:hideMark/>
           </w:tcPr>
           <w:p>
-            <w:r>
-              <w:t>connectVia </w:t>
+            <w:proofErr w:type="spellStart"/>
+            <w:r>
+              <w:t>connectVia</w:t>
+            </w:r>
+            <w:proofErr w:type="spellEnd"/>
+            <w:r>
+              <w:t> </w:t>
             </w:r>
           </w:p>
         </w:tc>
@@ -1090,12 +1184,21 @@
           <w:bCs/>
         </w:rPr>
       </w:pPr>
+      <w:proofErr w:type="spellStart"/>
       <w:r>
         <w:rPr>
           <w:b/>
           <w:bCs/>
         </w:rPr>
-        <w:t>SapTableResource Dataset Properties</w:t>
+        <w:t>SapTableResource</w:t>
+      </w:r>
+      <w:proofErr w:type="spellEnd"/>
+      <w:r>
+        <w:rPr>
+          <w:b/>
+          <w:bCs/>
+        </w:rPr>
+        <w:t xml:space="preserve"> Dataset Properties</w:t>
       </w:r>
     </w:p>
     <w:tbl>
@@ -1263,7 +1366,15 @@
           </w:tcPr>
           <w:p>
             <w:r>
-              <w:t>The type property must be set to SapTableResource.</w:t>
+              <w:t xml:space="preserve">The type property must be set to </w:t>
+            </w:r>
+            <w:proofErr w:type="spellStart"/>
+            <w:r>
+              <w:t>SapTableResource</w:t>
+            </w:r>
+            <w:proofErr w:type="spellEnd"/>
+            <w:r>
+              <w:t>.</w:t>
             </w:r>
           </w:p>
         </w:tc>
@@ -1313,9 +1424,11 @@
             <w:hideMark/>
           </w:tcPr>
           <w:p>
+            <w:proofErr w:type="spellStart"/>
             <w:r>
               <w:t>tableName</w:t>
             </w:r>
+            <w:proofErr w:type="spellEnd"/>
           </w:p>
         </w:tc>
         <w:tc>
@@ -1382,12 +1495,21 @@
           <w:bCs/>
         </w:rPr>
       </w:pPr>
+      <w:proofErr w:type="spellStart"/>
       <w:r>
         <w:rPr>
           <w:b/>
           <w:bCs/>
         </w:rPr>
-        <w:t>SapTableSource Properties</w:t>
+        <w:t>SapTableSource</w:t>
+      </w:r>
+      <w:proofErr w:type="spellEnd"/>
+      <w:r>
+        <w:rPr>
+          <w:b/>
+          <w:bCs/>
+        </w:rPr>
+        <w:t xml:space="preserve"> Properties</w:t>
       </w:r>
     </w:p>
     <w:tbl>
@@ -1555,7 +1677,15 @@
           </w:tcPr>
           <w:p>
             <w:r>
-              <w:t>The type property must be set to SapTableSource.</w:t>
+              <w:t xml:space="preserve">The type property must be set to </w:t>
+            </w:r>
+            <w:proofErr w:type="spellStart"/>
+            <w:r>
+              <w:t>SapTableSource</w:t>
+            </w:r>
+            <w:proofErr w:type="spellEnd"/>
+            <w:r>
+              <w:t>.</w:t>
             </w:r>
           </w:p>
         </w:tc>
@@ -1610,9 +1740,11 @@
               <w:spacing w:before="0" w:beforeAutospacing="0" w:after="0" w:afterAutospacing="0" w:line="252" w:lineRule="auto"/>
               <w:textAlignment w:val="baseline"/>
             </w:pPr>
+            <w:proofErr w:type="spellStart"/>
             <w:r>
               <w:t>rowCount</w:t>
             </w:r>
+            <w:proofErr w:type="spellEnd"/>
           </w:p>
         </w:tc>
         <w:tc>
@@ -1698,9 +1830,11 @@
               <w:spacing w:before="0" w:beforeAutospacing="0" w:after="0" w:afterAutospacing="0" w:line="252" w:lineRule="auto"/>
               <w:textAlignment w:val="baseline"/>
             </w:pPr>
+            <w:proofErr w:type="spellStart"/>
             <w:r>
               <w:t>rowSkips</w:t>
             </w:r>
+            <w:proofErr w:type="spellEnd"/>
           </w:p>
         </w:tc>
         <w:tc>
@@ -1787,9 +1921,11 @@
               <w:spacing w:before="0" w:beforeAutospacing="0" w:after="0" w:afterAutospacing="0" w:line="252" w:lineRule="auto"/>
               <w:textAlignment w:val="baseline"/>
             </w:pPr>
+            <w:proofErr w:type="spellStart"/>
             <w:r>
               <w:t>rfcTableFields</w:t>
             </w:r>
+            <w:proofErr w:type="spellEnd"/>
           </w:p>
         </w:tc>
         <w:tc>
@@ -1875,8 +2011,13 @@
               <w:pStyle w:val="NormalWeb"/>
               <w:spacing w:before="0" w:beforeAutospacing="0" w:after="0" w:afterAutospacing="0" w:line="252" w:lineRule="auto"/>
             </w:pPr>
-            <w:r>
-              <w:t>rfcTableOptions </w:t>
+            <w:proofErr w:type="spellStart"/>
+            <w:r>
+              <w:t>rfcTableOptions</w:t>
+            </w:r>
+            <w:proofErr w:type="spellEnd"/>
+            <w:r>
+              <w:t> </w:t>
             </w:r>
           </w:p>
         </w:tc>
@@ -1944,43 +2085,46 @@
       </w:pPr>
       <w:r>
         <w:lastRenderedPageBreak/>
-        <w:t>Coming Enhancement</w:t>
+        <w:t>Partition Options</w:t>
       </w:r>
     </w:p>
     <w:p>
       <w:r>
-        <w:t>since there  is performance latency brought by reading batch after batch when splitting the whole table by hard-coded row count, I will provide the partition options such as below for you to split the table so that the data can be read by partitions. It can also support read multiple partitions in parallel.</w:t>
-      </w:r>
-      <w:r>
-        <w:t xml:space="preserve"> Will update once it is ready for you to try out. Please stay tuned. </w:t>
+        <w:t xml:space="preserve">since there  is performance latency brought by reading batch after batch when splitting the whole table by hard-coded row count, I will provide the partition options such as below for you to split the table so that the data can be read by partitions. It can also support read multiple partitions in parallel. Will update once it is ready for you to try out. Please stay tuned. </w:t>
       </w:r>
     </w:p>
     <w:p>
-      <w:bookmarkStart w:id="0" w:name="_GoBack"/>
-      <w:bookmarkEnd w:id="0"/>
       <w:r>
         <w:t>There are four partition options you can choose:</w:t>
       </w:r>
     </w:p>
     <w:p>
-      <w:r>
-        <w:t>SapPartitionOnInt</w:t>
-      </w:r>
+      <w:proofErr w:type="spellStart"/>
+      <w:r>
+        <w:t>PartitionOnInt</w:t>
+      </w:r>
+      <w:proofErr w:type="spellEnd"/>
     </w:p>
     <w:p>
-      <w:r>
-        <w:t>SapPartitionOnCalendarYear</w:t>
-      </w:r>
+      <w:proofErr w:type="spellStart"/>
+      <w:r>
+        <w:t>PartitionOnCalendarYear</w:t>
+      </w:r>
+      <w:proofErr w:type="spellEnd"/>
     </w:p>
     <w:p>
-      <w:r>
-        <w:t>SapPartitionOnCalendarMonth</w:t>
-      </w:r>
+      <w:proofErr w:type="spellStart"/>
+      <w:r>
+        <w:t>PartitionOnCalendarMonth</w:t>
+      </w:r>
+      <w:proofErr w:type="spellEnd"/>
     </w:p>
     <w:p>
-      <w:r>
-        <w:t>SapPartitionOnCalendarDate</w:t>
-      </w:r>
+      <w:proofErr w:type="spellStart"/>
+      <w:r>
+        <w:t>PartitionOnCalendarDate</w:t>
+      </w:r>
+      <w:proofErr w:type="spellEnd"/>
     </w:p>
     <w:p/>
     <w:tbl>
@@ -2063,9 +2207,11 @@
             <w:hideMark/>
           </w:tcPr>
           <w:p>
+            <w:proofErr w:type="spellStart"/>
             <w:r>
               <w:t>partitionColumnName</w:t>
             </w:r>
+            <w:proofErr w:type="spellEnd"/>
           </w:p>
         </w:tc>
         <w:tc>
@@ -2111,9 +2257,11 @@
             <w:hideMark/>
           </w:tcPr>
           <w:p>
+            <w:proofErr w:type="spellStart"/>
             <w:r>
               <w:t>partitionUpperBound</w:t>
             </w:r>
+            <w:proofErr w:type="spellEnd"/>
           </w:p>
         </w:tc>
         <w:tc>
@@ -2135,7 +2283,23 @@
           </w:tcPr>
           <w:p>
             <w:r>
-              <w:t>The maximum value of column specificed in partitionColumnName that will be used for proceeding range partitioning.</w:t>
+              <w:t xml:space="preserve">The maximum value of column </w:t>
+            </w:r>
+            <w:proofErr w:type="spellStart"/>
+            <w:r>
+              <w:t>specificed</w:t>
+            </w:r>
+            <w:proofErr w:type="spellEnd"/>
+            <w:r>
+              <w:t xml:space="preserve"> in </w:t>
+            </w:r>
+            <w:proofErr w:type="spellStart"/>
+            <w:r>
+              <w:t>partitionColumnName</w:t>
+            </w:r>
+            <w:proofErr w:type="spellEnd"/>
+            <w:r>
+              <w:t xml:space="preserve"> that will be used for proceeding range partitioning.</w:t>
             </w:r>
           </w:p>
         </w:tc>
@@ -2159,9 +2323,11 @@
             <w:hideMark/>
           </w:tcPr>
           <w:p>
+            <w:proofErr w:type="spellStart"/>
             <w:r>
               <w:t>partitionLowerBound</w:t>
             </w:r>
+            <w:proofErr w:type="spellEnd"/>
           </w:p>
         </w:tc>
         <w:tc>
@@ -2183,7 +2349,23 @@
           </w:tcPr>
           <w:p>
             <w:r>
-              <w:t>The minimum value of column specificed in partitionColumnName that will be used for proceeding range partitioning.</w:t>
+              <w:t xml:space="preserve">The minimum value of column </w:t>
+            </w:r>
+            <w:proofErr w:type="spellStart"/>
+            <w:r>
+              <w:t>specificed</w:t>
+            </w:r>
+            <w:proofErr w:type="spellEnd"/>
+            <w:r>
+              <w:t xml:space="preserve"> in </w:t>
+            </w:r>
+            <w:proofErr w:type="spellStart"/>
+            <w:r>
+              <w:t>partitionColumnName</w:t>
+            </w:r>
+            <w:proofErr w:type="spellEnd"/>
+            <w:r>
+              <w:t xml:space="preserve"> that will be used for proceeding range partitioning.</w:t>
             </w:r>
           </w:p>
         </w:tc>
@@ -2207,9 +2389,11 @@
             <w:hideMark/>
           </w:tcPr>
           <w:p>
+            <w:proofErr w:type="spellStart"/>
             <w:r>
               <w:t>maxPartitionsNumber</w:t>
             </w:r>
+            <w:proofErr w:type="spellEnd"/>
           </w:p>
         </w:tc>
         <w:tc>
@@ -2231,7 +2415,15 @@
           </w:tcPr>
           <w:p>
             <w:r>
-              <w:t xml:space="preserve">The maximum value of partitions the table will be splitted into.  Better to keep the average row count for each partition to be equal with the batch size you would like to set. </w:t>
+              <w:t xml:space="preserve">The maximum value of partitions the table will be </w:t>
+            </w:r>
+            <w:proofErr w:type="spellStart"/>
+            <w:r>
+              <w:t>splitted</w:t>
+            </w:r>
+            <w:proofErr w:type="spellEnd"/>
+            <w:r>
+              <w:t xml:space="preserve"> into.  Better to keep the average row count for each partition to be equal with the batch size you would like to set. </w:t>
             </w:r>
           </w:p>
         </w:tc>
@@ -2348,7 +2540,27 @@
                 <w:sz w:val="20"/>
                 <w:szCs w:val="20"/>
               </w:rPr>
-              <w:t>"typeProperties"</w:t>
+              <w:t>"</w:t>
+            </w:r>
+            <w:proofErr w:type="spellStart"/>
+            <w:r>
+              <w:rPr>
+                <w:rFonts w:ascii="Consolas" w:hAnsi="Consolas"/>
+                <w:color w:val="2E75B6"/>
+                <w:sz w:val="20"/>
+                <w:szCs w:val="20"/>
+              </w:rPr>
+              <w:t>typeProperties</w:t>
+            </w:r>
+            <w:proofErr w:type="spellEnd"/>
+            <w:r>
+              <w:rPr>
+                <w:rFonts w:ascii="Consolas" w:hAnsi="Consolas"/>
+                <w:color w:val="2E75B6"/>
+                <w:sz w:val="20"/>
+                <w:szCs w:val="20"/>
+              </w:rPr>
+              <w:t>"</w:t>
             </w:r>
             <w:r>
               <w:rPr>
@@ -2435,7 +2647,27 @@
                 <w:sz w:val="20"/>
                 <w:szCs w:val="20"/>
               </w:rPr>
-              <w:t>"SapTableSource"</w:t>
+              <w:t>"</w:t>
+            </w:r>
+            <w:proofErr w:type="spellStart"/>
+            <w:r>
+              <w:rPr>
+                <w:rFonts w:ascii="Consolas" w:hAnsi="Consolas"/>
+                <w:color w:val="A31515"/>
+                <w:sz w:val="20"/>
+                <w:szCs w:val="20"/>
+              </w:rPr>
+              <w:t>SapTableSource</w:t>
+            </w:r>
+            <w:proofErr w:type="spellEnd"/>
+            <w:r>
+              <w:rPr>
+                <w:rFonts w:ascii="Consolas" w:hAnsi="Consolas"/>
+                <w:color w:val="A31515"/>
+                <w:sz w:val="20"/>
+                <w:szCs w:val="20"/>
+              </w:rPr>
+              <w:t>"</w:t>
             </w:r>
             <w:r>
               <w:rPr>
@@ -2470,7 +2702,27 @@
                 <w:sz w:val="20"/>
                 <w:szCs w:val="20"/>
               </w:rPr>
-              <w:t>"rfcTableOptions"</w:t>
+              <w:t>"</w:t>
+            </w:r>
+            <w:proofErr w:type="spellStart"/>
+            <w:r>
+              <w:rPr>
+                <w:rFonts w:ascii="Consolas" w:hAnsi="Consolas"/>
+                <w:color w:val="2E75B6"/>
+                <w:sz w:val="20"/>
+                <w:szCs w:val="20"/>
+              </w:rPr>
+              <w:t>rfcTableOptions</w:t>
+            </w:r>
+            <w:proofErr w:type="spellEnd"/>
+            <w:r>
+              <w:rPr>
+                <w:rFonts w:ascii="Consolas" w:hAnsi="Consolas"/>
+                <w:color w:val="2E75B6"/>
+                <w:sz w:val="20"/>
+                <w:szCs w:val="20"/>
+              </w:rPr>
+              <w:t>"</w:t>
             </w:r>
             <w:r>
               <w:rPr>
@@ -2517,15 +2769,37 @@
                 <w:szCs w:val="20"/>
                 <w:highlight w:val="yellow"/>
               </w:rPr>
-              <w:t>"partitionOption"</w:t>
-            </w:r>
-            <w:r>
-              <w:rPr>
-                <w:rFonts w:ascii="Consolas" w:hAnsi="Consolas"/>
+              <w:t>"</w:t>
+            </w:r>
+            <w:proofErr w:type="spellStart"/>
+            <w:r>
+              <w:rPr>
+                <w:rFonts w:ascii="Consolas" w:hAnsi="Consolas"/>
+                <w:color w:val="2E75B6"/>
                 <w:sz w:val="20"/>
                 <w:szCs w:val="20"/>
                 <w:highlight w:val="yellow"/>
               </w:rPr>
+              <w:t>partitionOption</w:t>
+            </w:r>
+            <w:proofErr w:type="spellEnd"/>
+            <w:r>
+              <w:rPr>
+                <w:rFonts w:ascii="Consolas" w:hAnsi="Consolas"/>
+                <w:color w:val="2E75B6"/>
+                <w:sz w:val="20"/>
+                <w:szCs w:val="20"/>
+                <w:highlight w:val="yellow"/>
+              </w:rPr>
+              <w:t>"</w:t>
+            </w:r>
+            <w:r>
+              <w:rPr>
+                <w:rFonts w:ascii="Consolas" w:hAnsi="Consolas"/>
+                <w:sz w:val="20"/>
+                <w:szCs w:val="20"/>
+                <w:highlight w:val="yellow"/>
+              </w:rPr>
               <w:t>: </w:t>
             </w:r>
             <w:r>
@@ -2536,7 +2810,29 @@
                 <w:szCs w:val="20"/>
                 <w:highlight w:val="yellow"/>
               </w:rPr>
-              <w:t>"SapPartitionOnCalendarMonth"</w:t>
+              <w:t>"</w:t>
+            </w:r>
+            <w:proofErr w:type="spellStart"/>
+            <w:r>
+              <w:rPr>
+                <w:rFonts w:ascii="Consolas" w:hAnsi="Consolas"/>
+                <w:color w:val="A31515"/>
+                <w:sz w:val="20"/>
+                <w:szCs w:val="20"/>
+                <w:highlight w:val="yellow"/>
+              </w:rPr>
+              <w:t>SapPartitionOnCalendarMonth</w:t>
+            </w:r>
+            <w:proofErr w:type="spellEnd"/>
+            <w:r>
+              <w:rPr>
+                <w:rFonts w:ascii="Consolas" w:hAnsi="Consolas"/>
+                <w:color w:val="A31515"/>
+                <w:sz w:val="20"/>
+                <w:szCs w:val="20"/>
+                <w:highlight w:val="yellow"/>
+              </w:rPr>
+              <w:t>"</w:t>
             </w:r>
             <w:r>
               <w:rPr>
@@ -2567,8 +2863,9 @@
                 <w:szCs w:val="20"/>
                 <w:highlight w:val="yellow"/>
               </w:rPr>
-              <w:t>"partition</w:t>
-            </w:r>
+              <w:t>"</w:t>
+            </w:r>
+            <w:proofErr w:type="spellStart"/>
             <w:r>
               <w:rPr>
                 <w:rFonts w:ascii="Consolas" w:hAnsi="Consolas"/>
@@ -2577,8 +2874,9 @@
                 <w:szCs w:val="20"/>
                 <w:highlight w:val="yellow"/>
               </w:rPr>
-              <w:t>Settings</w:t>
-            </w:r>
+              <w:t>partitionSettings</w:t>
+            </w:r>
+            <w:proofErr w:type="spellEnd"/>
             <w:r>
               <w:rPr>
                 <w:rFonts w:ascii="Consolas" w:hAnsi="Consolas"/>
@@ -2596,25 +2894,7 @@
                 <w:szCs w:val="20"/>
                 <w:highlight w:val="yellow"/>
               </w:rPr>
-              <w:t>:</w:t>
-            </w:r>
-            <w:r>
-              <w:rPr>
-                <w:rFonts w:ascii="Consolas" w:hAnsi="Consolas"/>
-                <w:sz w:val="20"/>
-                <w:szCs w:val="20"/>
-                <w:highlight w:val="yellow"/>
-              </w:rPr>
-              <w:t xml:space="preserve"> {</w:t>
-            </w:r>
-            <w:r>
-              <w:rPr>
-                <w:rFonts w:ascii="Consolas" w:hAnsi="Consolas"/>
-                <w:sz w:val="20"/>
-                <w:szCs w:val="20"/>
-                <w:highlight w:val="yellow"/>
-              </w:rPr>
-              <w:t> </w:t>
+              <w:t>: { </w:t>
             </w:r>
           </w:p>
           <w:p>
@@ -2644,7 +2924,29 @@
                 <w:szCs w:val="20"/>
                 <w:highlight w:val="yellow"/>
               </w:rPr>
-              <w:t>"partitionColumnName"</w:t>
+              <w:t>"</w:t>
+            </w:r>
+            <w:proofErr w:type="spellStart"/>
+            <w:r>
+              <w:rPr>
+                <w:rFonts w:ascii="Consolas" w:hAnsi="Consolas"/>
+                <w:color w:val="2E75B6"/>
+                <w:sz w:val="20"/>
+                <w:szCs w:val="20"/>
+                <w:highlight w:val="yellow"/>
+              </w:rPr>
+              <w:t>partitionColumnName</w:t>
+            </w:r>
+            <w:proofErr w:type="spellEnd"/>
+            <w:r>
+              <w:rPr>
+                <w:rFonts w:ascii="Consolas" w:hAnsi="Consolas"/>
+                <w:color w:val="2E75B6"/>
+                <w:sz w:val="20"/>
+                <w:szCs w:val="20"/>
+                <w:highlight w:val="yellow"/>
+              </w:rPr>
+              <w:t>"</w:t>
             </w:r>
             <w:r>
               <w:rPr>
@@ -2703,7 +3005,29 @@
                 <w:szCs w:val="20"/>
                 <w:highlight w:val="yellow"/>
               </w:rPr>
-              <w:t>"upperBound"</w:t>
+              <w:t>"</w:t>
+            </w:r>
+            <w:proofErr w:type="spellStart"/>
+            <w:r>
+              <w:rPr>
+                <w:rFonts w:ascii="Consolas" w:hAnsi="Consolas"/>
+                <w:color w:val="2E75B6"/>
+                <w:sz w:val="20"/>
+                <w:szCs w:val="20"/>
+                <w:highlight w:val="yellow"/>
+              </w:rPr>
+              <w:t>upperBound</w:t>
+            </w:r>
+            <w:proofErr w:type="spellEnd"/>
+            <w:r>
+              <w:rPr>
+                <w:rFonts w:ascii="Consolas" w:hAnsi="Consolas"/>
+                <w:color w:val="2E75B6"/>
+                <w:sz w:val="20"/>
+                <w:szCs w:val="20"/>
+                <w:highlight w:val="yellow"/>
+              </w:rPr>
+              <w:t>"</w:t>
             </w:r>
             <w:r>
               <w:rPr>
@@ -2761,7 +3085,29 @@
                 <w:szCs w:val="20"/>
                 <w:highlight w:val="yellow"/>
               </w:rPr>
-              <w:t>"lowerBound"</w:t>
+              <w:t>"</w:t>
+            </w:r>
+            <w:proofErr w:type="spellStart"/>
+            <w:r>
+              <w:rPr>
+                <w:rFonts w:ascii="Consolas" w:hAnsi="Consolas"/>
+                <w:color w:val="2E75B6"/>
+                <w:sz w:val="20"/>
+                <w:szCs w:val="20"/>
+                <w:highlight w:val="yellow"/>
+              </w:rPr>
+              <w:t>lowerBound</w:t>
+            </w:r>
+            <w:proofErr w:type="spellEnd"/>
+            <w:r>
+              <w:rPr>
+                <w:rFonts w:ascii="Consolas" w:hAnsi="Consolas"/>
+                <w:color w:val="2E75B6"/>
+                <w:sz w:val="20"/>
+                <w:szCs w:val="20"/>
+                <w:highlight w:val="yellow"/>
+              </w:rPr>
+              <w:t>"</w:t>
             </w:r>
             <w:r>
               <w:rPr>
@@ -2810,7 +3156,29 @@
                 <w:szCs w:val="20"/>
                 <w:highlight w:val="yellow"/>
               </w:rPr>
-              <w:t>"maxPartitionsNumber"</w:t>
+              <w:t>"</w:t>
+            </w:r>
+            <w:proofErr w:type="spellStart"/>
+            <w:r>
+              <w:rPr>
+                <w:rFonts w:ascii="Consolas" w:hAnsi="Consolas"/>
+                <w:color w:val="2E75B6"/>
+                <w:sz w:val="20"/>
+                <w:szCs w:val="20"/>
+                <w:highlight w:val="yellow"/>
+              </w:rPr>
+              <w:t>maxPartitionsNumber</w:t>
+            </w:r>
+            <w:proofErr w:type="spellEnd"/>
+            <w:r>
+              <w:rPr>
+                <w:rFonts w:ascii="Consolas" w:hAnsi="Consolas"/>
+                <w:color w:val="2E75B6"/>
+                <w:sz w:val="20"/>
+                <w:szCs w:val="20"/>
+                <w:highlight w:val="yellow"/>
+              </w:rPr>
+              <w:t>"</w:t>
             </w:r>
             <w:r>
               <w:rPr>
@@ -2936,7 +3304,27 @@
                 <w:sz w:val="20"/>
                 <w:szCs w:val="20"/>
               </w:rPr>
-              <w:t>"BlobSink"</w:t>
+              <w:t>"</w:t>
+            </w:r>
+            <w:proofErr w:type="spellStart"/>
+            <w:r>
+              <w:rPr>
+                <w:rFonts w:ascii="Consolas" w:hAnsi="Consolas"/>
+                <w:color w:val="A31515"/>
+                <w:sz w:val="20"/>
+                <w:szCs w:val="20"/>
+              </w:rPr>
+              <w:t>BlobSink</w:t>
+            </w:r>
+            <w:proofErr w:type="spellEnd"/>
+            <w:r>
+              <w:rPr>
+                <w:rFonts w:ascii="Consolas" w:hAnsi="Consolas"/>
+                <w:color w:val="A31515"/>
+                <w:sz w:val="20"/>
+                <w:szCs w:val="20"/>
+              </w:rPr>
+              <w:t>"</w:t>
             </w:r>
           </w:p>
           <w:p>
@@ -2982,7 +3370,29 @@
                 <w:szCs w:val="20"/>
                 <w:highlight w:val="yellow"/>
               </w:rPr>
-              <w:t>"parallelCopies"</w:t>
+              <w:t>"</w:t>
+            </w:r>
+            <w:proofErr w:type="spellStart"/>
+            <w:r>
+              <w:rPr>
+                <w:rFonts w:ascii="Consolas" w:hAnsi="Consolas"/>
+                <w:color w:val="2E75B6"/>
+                <w:sz w:val="20"/>
+                <w:szCs w:val="20"/>
+                <w:highlight w:val="yellow"/>
+              </w:rPr>
+              <w:t>parallelCopies</w:t>
+            </w:r>
+            <w:proofErr w:type="spellEnd"/>
+            <w:r>
+              <w:rPr>
+                <w:rFonts w:ascii="Consolas" w:hAnsi="Consolas"/>
+                <w:color w:val="2E75B6"/>
+                <w:sz w:val="20"/>
+                <w:szCs w:val="20"/>
+                <w:highlight w:val="yellow"/>
+              </w:rPr>
+              <w:t>"</w:t>
             </w:r>
             <w:r>
               <w:rPr>
@@ -3016,6 +3426,258 @@
       </w:tr>
     </w:tbl>
     <w:p/>
+    <w:p>
+      <w:pPr>
+        <w:pStyle w:val="Heading1"/>
+      </w:pPr>
+      <w:r>
+        <w:t>Best Practice on Setting the partition settings:</w:t>
+      </w:r>
+    </w:p>
+    <w:p>
+      <w:r>
+        <w:t xml:space="preserve">The goal of the partition settings is to get the row count of each partition to be some splits that have similar size of rows which is allowed to be retrieved by your server during one RFC call. </w:t>
+      </w:r>
+    </w:p>
+    <w:p>
+      <w:r>
+        <w:t>Here is a simple sample:</w:t>
+      </w:r>
+    </w:p>
+    <w:p>
+      <w:r>
+        <w:t>Suppose you have a table like below</w:t>
+      </w:r>
+    </w:p>
+    <w:tbl>
+      <w:tblPr>
+        <w:tblStyle w:val="TableGrid"/>
+        <w:tblW w:w="0" w:type="auto"/>
+        <w:tblLook w:val="04A0" w:firstRow="1" w:lastRow="0" w:firstColumn="1" w:lastColumn="0" w:noHBand="0" w:noVBand="1"/>
+      </w:tblPr>
+      <w:tblGrid>
+        <w:gridCol w:w="3116"/>
+        <w:gridCol w:w="3117"/>
+        <w:gridCol w:w="3117"/>
+      </w:tblGrid>
+      <w:tr>
+        <w:tc>
+          <w:tcPr>
+            <w:tcW w:w="3116" w:type="dxa"/>
+          </w:tcPr>
+          <w:p>
+            <w:proofErr w:type="spellStart"/>
+            <w:r>
+              <w:t>IntColumn</w:t>
+            </w:r>
+            <w:proofErr w:type="spellEnd"/>
+          </w:p>
+        </w:tc>
+        <w:tc>
+          <w:tcPr>
+            <w:tcW w:w="3117" w:type="dxa"/>
+          </w:tcPr>
+          <w:p>
+            <w:r>
+              <w:t>OtherColumn1</w:t>
+            </w:r>
+          </w:p>
+        </w:tc>
+        <w:tc>
+          <w:tcPr>
+            <w:tcW w:w="3117" w:type="dxa"/>
+          </w:tcPr>
+          <w:p>
+            <w:r>
+              <w:t>OtherColumn2</w:t>
+            </w:r>
+          </w:p>
+        </w:tc>
+      </w:tr>
+      <w:tr>
+        <w:tc>
+          <w:tcPr>
+            <w:tcW w:w="3116" w:type="dxa"/>
+          </w:tcPr>
+          <w:p>
+            <w:r>
+              <w:t>1</w:t>
+            </w:r>
+          </w:p>
+        </w:tc>
+        <w:tc>
+          <w:tcPr>
+            <w:tcW w:w="3117" w:type="dxa"/>
+          </w:tcPr>
+          <w:p/>
+        </w:tc>
+        <w:tc>
+          <w:tcPr>
+            <w:tcW w:w="3117" w:type="dxa"/>
+          </w:tcPr>
+          <w:p/>
+        </w:tc>
+      </w:tr>
+      <w:tr>
+        <w:tc>
+          <w:tcPr>
+            <w:tcW w:w="3116" w:type="dxa"/>
+          </w:tcPr>
+          <w:p>
+            <w:r>
+              <w:t>…</w:t>
+            </w:r>
+          </w:p>
+        </w:tc>
+        <w:tc>
+          <w:tcPr>
+            <w:tcW w:w="3117" w:type="dxa"/>
+          </w:tcPr>
+          <w:p/>
+        </w:tc>
+        <w:tc>
+          <w:tcPr>
+            <w:tcW w:w="3117" w:type="dxa"/>
+          </w:tcPr>
+          <w:p/>
+        </w:tc>
+      </w:tr>
+      <w:tr>
+        <w:tc>
+          <w:tcPr>
+            <w:tcW w:w="3116" w:type="dxa"/>
+          </w:tcPr>
+          <w:p>
+            <w:r>
+              <w:t>…</w:t>
+            </w:r>
+          </w:p>
+        </w:tc>
+        <w:tc>
+          <w:tcPr>
+            <w:tcW w:w="3117" w:type="dxa"/>
+          </w:tcPr>
+          <w:p/>
+        </w:tc>
+        <w:tc>
+          <w:tcPr>
+            <w:tcW w:w="3117" w:type="dxa"/>
+          </w:tcPr>
+          <w:p/>
+        </w:tc>
+      </w:tr>
+      <w:tr>
+        <w:tc>
+          <w:tcPr>
+            <w:tcW w:w="3116" w:type="dxa"/>
+          </w:tcPr>
+          <w:p>
+            <w:r>
+              <w:t>50,000,000</w:t>
+            </w:r>
+          </w:p>
+        </w:tc>
+        <w:tc>
+          <w:tcPr>
+            <w:tcW w:w="3117" w:type="dxa"/>
+          </w:tcPr>
+          <w:p/>
+        </w:tc>
+        <w:tc>
+          <w:tcPr>
+            <w:tcW w:w="3117" w:type="dxa"/>
+          </w:tcPr>
+          <w:p/>
+        </w:tc>
+      </w:tr>
+    </w:tbl>
+    <w:p/>
+    <w:p>
+      <w:r>
+        <w:t>The best number of rows count allowed by your system in each single RFC call is 500,000 (which is not only allowed by the memory of your system but also can ensure a certain level of performance.)</w:t>
+      </w:r>
+    </w:p>
+    <w:p>
+      <w:r>
+        <w:t xml:space="preserve">Then you can set the </w:t>
+      </w:r>
+      <w:proofErr w:type="spellStart"/>
+      <w:r>
+        <w:t>partitionOption</w:t>
+      </w:r>
+      <w:proofErr w:type="spellEnd"/>
+      <w:r>
+        <w:t xml:space="preserve"> as </w:t>
+      </w:r>
+      <w:proofErr w:type="spellStart"/>
+      <w:r>
+        <w:t>PartitionOnInt</w:t>
+      </w:r>
+      <w:proofErr w:type="spellEnd"/>
+      <w:r>
+        <w:t xml:space="preserve"> with settings as below</w:t>
+      </w:r>
+    </w:p>
+    <w:p>
+      <w:proofErr w:type="spellStart"/>
+      <w:r>
+        <w:rPr>
+          <w:rFonts w:ascii="Consolas" w:hAnsi="Consolas"/>
+          <w:color w:val="2E75B6"/>
+          <w:sz w:val="20"/>
+          <w:szCs w:val="20"/>
+          <w:highlight w:val="yellow"/>
+        </w:rPr>
+        <w:t>partitionColumnName</w:t>
+      </w:r>
+      <w:proofErr w:type="spellEnd"/>
+      <w:r>
+        <w:rPr>
+          <w:rFonts w:ascii="Consolas" w:hAnsi="Consolas"/>
+          <w:color w:val="2E75B6"/>
+          <w:sz w:val="20"/>
+          <w:szCs w:val="20"/>
+        </w:rPr>
+        <w:t xml:space="preserve">: </w:t>
+      </w:r>
+      <w:proofErr w:type="spellStart"/>
+      <w:r>
+        <w:t>IntColumn</w:t>
+      </w:r>
+      <w:proofErr w:type="spellEnd"/>
+    </w:p>
+    <w:p>
+      <w:r>
+        <w:t>partitionUpperBound:50000000</w:t>
+      </w:r>
+    </w:p>
+    <w:p>
+      <w:r>
+        <w:t>partitionLowerBound:1</w:t>
+      </w:r>
+    </w:p>
+    <w:p>
+      <w:proofErr w:type="spellStart"/>
+      <w:r>
+        <w:t>maxPartitionsNumber</w:t>
+      </w:r>
+      <w:proofErr w:type="spellEnd"/>
+      <w:r>
+        <w:t>: 100     //here the 100 is from 50,000,000/500,000 = 100</w:t>
+      </w:r>
+    </w:p>
+    <w:p>
+      <w:proofErr w:type="spellStart"/>
+      <w:r>
+        <w:t>parallelCopies</w:t>
+      </w:r>
+      <w:proofErr w:type="spellEnd"/>
+      <w:r>
+        <w:t xml:space="preserve">  = 5 //or 10, use some value that can be divided by 100(maxPartitionsNumber)</w:t>
+      </w:r>
+      <w:bookmarkStart w:id="0" w:name="_GoBack"/>
+      <w:bookmarkEnd w:id="0"/>
+    </w:p>
     <w:p/>
     <w:p/>
     <w:sectPr>
@@ -3144,6 +3806,20 @@
             <w:rStyle w:val="Hyperlink"/>
           </w:rPr>
           <w:t>Version3</w:t>
+        </w:r>
+      </w:hyperlink>
+      <w:r>
+        <w:rPr>
+          <w:rStyle w:val="Hyperlink"/>
+        </w:rPr>
+        <w:t xml:space="preserve">, </w:t>
+      </w:r>
+      <w:hyperlink r:id="rId5" w:history="1">
+        <w:r>
+          <w:rPr>
+            <w:rStyle w:val="Hyperlink"/>
+          </w:rPr>
+          <w:t>Version4</w:t>
         </w:r>
       </w:hyperlink>
     </w:p>
@@ -4044,6 +4720,25 @@
       <w:vertAlign w:val="superscript"/>
     </w:rPr>
   </w:style>
+  <w:style w:type="table" w:styleId="TableGrid">
+    <w:name w:val="Table Grid"/>
+    <w:basedOn w:val="TableNormal"/>
+    <w:uiPriority w:val="39"/>
+    <w:rsid w:val="00122C9B"/>
+    <w:pPr>
+      <w:spacing w:after="0" w:line="240" w:lineRule="auto"/>
+    </w:pPr>
+    <w:tblPr>
+      <w:tblBorders>
+        <w:top w:val="single" w:sz="4" w:space="0" w:color="auto"/>
+        <w:left w:val="single" w:sz="4" w:space="0" w:color="auto"/>
+        <w:bottom w:val="single" w:sz="4" w:space="0" w:color="auto"/>
+        <w:right w:val="single" w:sz="4" w:space="0" w:color="auto"/>
+        <w:insideH w:val="single" w:sz="4" w:space="0" w:color="auto"/>
+        <w:insideV w:val="single" w:sz="4" w:space="0" w:color="auto"/>
+      </w:tblBorders>
+    </w:tblPr>
+  </w:style>
 </w:styles>
 </file>
 
@@ -4347,7 +5042,7 @@
 </file>
 
 <file path=customXml/itemProps1.xml><?xml version="1.0" encoding="utf-8"?>
-<ds:datastoreItem xmlns:ds="http://schemas.openxmlformats.org/officeDocument/2006/customXml" ds:itemID="{1C78CD88-711B-44A5-847A-78B2E8008907}">
+<ds:datastoreItem xmlns:ds="http://schemas.openxmlformats.org/officeDocument/2006/customXml" ds:itemID="{897D07DE-E113-439B-B4D1-ADA96C891FD1}">
   <ds:schemaRefs>
     <ds:schemaRef ds:uri="http://schemas.openxmlformats.org/officeDocument/2006/bibliography"/>
   </ds:schemaRefs>

</xml_diff>

<commit_message>
add screenshot for partition
</commit_message>
<xml_diff>
--- a/previewdocs/Extracting Data from SAP ECC Using ADF SapTable Connector.docx
+++ b/previewdocs/Extracting Data from SAP ECC Using ADF SapTable Connector.docx
@@ -3667,18 +3667,141 @@
       </w:r>
     </w:p>
     <w:p>
-      <w:proofErr w:type="spellStart"/>
-      <w:r>
-        <w:t>parallelCopies</w:t>
-      </w:r>
-      <w:proofErr w:type="spellEnd"/>
-      <w:r>
-        <w:t xml:space="preserve">  = 5 //or 10, use some value that can be divided by 100(maxPartitionsNumber)</w:t>
+      <w:r>
+        <w:rPr>
+          <w:noProof/>
+        </w:rPr>
+        <w:lastRenderedPageBreak/>
+        <w:drawing>
+          <wp:inline distT="0" distB="0" distL="0" distR="0" wp14:anchorId="57E9BDAB" wp14:editId="7062DA6C">
+            <wp:extent cx="5772150" cy="3524250"/>
+            <wp:effectExtent l="0" t="0" r="0" b="0"/>
+            <wp:docPr id="3" name="Picture 3"/>
+            <wp:cNvGraphicFramePr>
+              <a:graphicFrameLocks xmlns:a="http://schemas.openxmlformats.org/drawingml/2006/main" noChangeAspect="1"/>
+            </wp:cNvGraphicFramePr>
+            <a:graphic xmlns:a="http://schemas.openxmlformats.org/drawingml/2006/main">
+              <a:graphicData uri="http://schemas.openxmlformats.org/drawingml/2006/picture">
+                <pic:pic xmlns:pic="http://schemas.openxmlformats.org/drawingml/2006/picture">
+                  <pic:nvPicPr>
+                    <pic:cNvPr id="0" name="Picture 2"/>
+                    <pic:cNvPicPr>
+                      <a:picLocks noChangeAspect="1" noChangeArrowheads="1"/>
+                    </pic:cNvPicPr>
+                  </pic:nvPicPr>
+                  <pic:blipFill>
+                    <a:blip r:embed="rId13">
+                      <a:extLst>
+                        <a:ext uri="{28A0092B-C50C-407E-A947-70E740481C1C}">
+                          <a14:useLocalDpi xmlns:a14="http://schemas.microsoft.com/office/drawing/2010/main" val="0"/>
+                        </a:ext>
+                      </a:extLst>
+                    </a:blip>
+                    <a:srcRect/>
+                    <a:stretch>
+                      <a:fillRect/>
+                    </a:stretch>
+                  </pic:blipFill>
+                  <pic:spPr bwMode="auto">
+                    <a:xfrm>
+                      <a:off x="0" y="0"/>
+                      <a:ext cx="5772150" cy="3524250"/>
+                    </a:xfrm>
+                    <a:prstGeom prst="rect">
+                      <a:avLst/>
+                    </a:prstGeom>
+                    <a:noFill/>
+                    <a:ln>
+                      <a:noFill/>
+                    </a:ln>
+                  </pic:spPr>
+                </pic:pic>
+              </a:graphicData>
+            </a:graphic>
+          </wp:inline>
+        </w:drawing>
       </w:r>
       <w:bookmarkStart w:id="0" w:name="_GoBack"/>
       <w:bookmarkEnd w:id="0"/>
     </w:p>
-    <w:p/>
+    <w:p>
+      <w:proofErr w:type="spellStart"/>
+      <w:proofErr w:type="gramStart"/>
+      <w:r>
+        <w:t>parallelCopies</w:t>
+      </w:r>
+      <w:proofErr w:type="spellEnd"/>
+      <w:r>
+        <w:t xml:space="preserve">  =</w:t>
+      </w:r>
+      <w:proofErr w:type="gramEnd"/>
+      <w:r>
+        <w:t xml:space="preserve"> 5 //or 10, use some value that can be divided by 100(</w:t>
+      </w:r>
+      <w:proofErr w:type="spellStart"/>
+      <w:r>
+        <w:t>maxPartitionsNumber</w:t>
+      </w:r>
+      <w:proofErr w:type="spellEnd"/>
+      <w:r>
+        <w:t>)</w:t>
+      </w:r>
+    </w:p>
+    <w:p>
+      <w:r>
+        <w:rPr>
+          <w:noProof/>
+        </w:rPr>
+        <w:drawing>
+          <wp:inline distT="0" distB="0" distL="0" distR="0" wp14:anchorId="15BCDE93" wp14:editId="1E4298A0">
+            <wp:extent cx="4819650" cy="2019300"/>
+            <wp:effectExtent l="0" t="0" r="0" b="0"/>
+            <wp:docPr id="2" name="Picture 2"/>
+            <wp:cNvGraphicFramePr>
+              <a:graphicFrameLocks xmlns:a="http://schemas.openxmlformats.org/drawingml/2006/main" noChangeAspect="1"/>
+            </wp:cNvGraphicFramePr>
+            <a:graphic xmlns:a="http://schemas.openxmlformats.org/drawingml/2006/main">
+              <a:graphicData uri="http://schemas.openxmlformats.org/drawingml/2006/picture">
+                <pic:pic xmlns:pic="http://schemas.openxmlformats.org/drawingml/2006/picture">
+                  <pic:nvPicPr>
+                    <pic:cNvPr id="0" name="Picture 1"/>
+                    <pic:cNvPicPr>
+                      <a:picLocks noChangeAspect="1" noChangeArrowheads="1"/>
+                    </pic:cNvPicPr>
+                  </pic:nvPicPr>
+                  <pic:blipFill>
+                    <a:blip r:embed="rId14">
+                      <a:extLst>
+                        <a:ext uri="{28A0092B-C50C-407E-A947-70E740481C1C}">
+                          <a14:useLocalDpi xmlns:a14="http://schemas.microsoft.com/office/drawing/2010/main" val="0"/>
+                        </a:ext>
+                      </a:extLst>
+                    </a:blip>
+                    <a:srcRect/>
+                    <a:stretch>
+                      <a:fillRect/>
+                    </a:stretch>
+                  </pic:blipFill>
+                  <pic:spPr bwMode="auto">
+                    <a:xfrm>
+                      <a:off x="0" y="0"/>
+                      <a:ext cx="4819650" cy="2019300"/>
+                    </a:xfrm>
+                    <a:prstGeom prst="rect">
+                      <a:avLst/>
+                    </a:prstGeom>
+                    <a:noFill/>
+                    <a:ln>
+                      <a:noFill/>
+                    </a:ln>
+                  </pic:spPr>
+                </pic:pic>
+              </a:graphicData>
+            </a:graphic>
+          </wp:inline>
+        </w:drawing>
+      </w:r>
+    </w:p>
     <w:p/>
     <w:sectPr>
       <w:pgSz w:w="12240" w:h="15840"/>
@@ -5042,7 +5165,7 @@
 </file>
 
 <file path=customXml/itemProps1.xml><?xml version="1.0" encoding="utf-8"?>
-<ds:datastoreItem xmlns:ds="http://schemas.openxmlformats.org/officeDocument/2006/customXml" ds:itemID="{897D07DE-E113-439B-B4D1-ADA96C891FD1}">
+<ds:datastoreItem xmlns:ds="http://schemas.openxmlformats.org/officeDocument/2006/customXml" ds:itemID="{317E9EE2-C036-4AEB-B2E5-F335272ED2C2}">
   <ds:schemaRefs>
     <ds:schemaRef ds:uri="http://schemas.openxmlformats.org/officeDocument/2006/bibliography"/>
   </ds:schemaRefs>

</xml_diff>

<commit_message>
update new IR version
</commit_message>
<xml_diff>
--- a/previewdocs/Extracting Data from SAP ECC Using ADF SapTable Connector.docx
+++ b/previewdocs/Extracting Data from SAP ECC Using ADF SapTable Connector.docx
@@ -180,7 +180,15 @@
         <w:t>from SAP’s website using the following link</w:t>
       </w:r>
       <w:r>
-        <w:t>. Please use the 64-bit one since our self-hosted IR only has 64 bit.</w:t>
+        <w:t xml:space="preserve">. Please use the 64-bit one since our self-hosted IR only has 64 </w:t>
+      </w:r>
+      <w:proofErr w:type="gramStart"/>
+      <w:r>
+        <w:t>bit</w:t>
+      </w:r>
+      <w:proofErr w:type="gramEnd"/>
+      <w:r>
+        <w:t>.</w:t>
       </w:r>
     </w:p>
     <w:p>
@@ -310,6 +318,7 @@
         <w:t>&amp;</w:t>
       </w:r>
       <w:proofErr w:type="spellStart"/>
+      <w:proofErr w:type="gramStart"/>
       <w:r>
         <w:t>feature.sap</w:t>
       </w:r>
@@ -317,6 +326,7 @@
         <w:t>table</w:t>
       </w:r>
       <w:proofErr w:type="spellEnd"/>
+      <w:proofErr w:type="gramEnd"/>
       <w:r>
         <w:t>=true</w:t>
       </w:r>
@@ -366,7 +376,14 @@
         <w:rPr>
           <w:highlight w:val="cyan"/>
         </w:rPr>
-        <w:t>&amp;feature.sap</w:t>
+        <w:t>&amp;</w:t>
+      </w:r>
+      <w:proofErr w:type="gramStart"/>
+      <w:r>
+        <w:rPr>
+          <w:highlight w:val="cyan"/>
+        </w:rPr>
+        <w:t>feature.sap</w:t>
       </w:r>
       <w:r>
         <w:rPr>
@@ -374,6 +391,7 @@
         </w:rPr>
         <w:t>table</w:t>
       </w:r>
+      <w:proofErr w:type="gramEnd"/>
       <w:r>
         <w:rPr>
           <w:highlight w:val="cyan"/>
@@ -955,7 +973,15 @@
           </w:tcPr>
           <w:p>
             <w:r>
-              <w:t>The user name used in Basic authentication type. </w:t>
+              <w:t xml:space="preserve">The </w:t>
+            </w:r>
+            <w:proofErr w:type="gramStart"/>
+            <w:r>
+              <w:t>user name</w:t>
+            </w:r>
+            <w:proofErr w:type="gramEnd"/>
+            <w:r>
+              <w:t xml:space="preserve"> used in Basic authentication type. </w:t>
             </w:r>
           </w:p>
         </w:tc>
@@ -2066,8 +2092,60 @@
       <w:r>
         <w:t xml:space="preserve">since there  is performance latency brought by reading batch after batch when splitting the whole table by hard-coded row count, I will provide the partition options such as below for you to split the table so that the data can be read by partitions. It can also support read multiple partitions in parallel. </w:t>
       </w:r>
+    </w:p>
+    <w:p>
+      <w:pPr>
+        <w:rPr>
+          <w:b/>
+        </w:rPr>
+      </w:pPr>
+      <w:r>
+        <w:rPr>
+          <w:rFonts w:hint="eastAsia"/>
+          <w:b/>
+        </w:rPr>
+        <w:t>Note</w:t>
+      </w:r>
+      <w:r>
+        <w:rPr>
+          <w:b/>
+        </w:rPr>
+        <w:t>:</w:t>
+      </w:r>
+      <w:r>
+        <w:rPr>
+          <w:b/>
+        </w:rPr>
+        <w:t xml:space="preserve"> currently the parallel will copy into multiple files which also means you should not set filename of the binary(e.g. file, ADLS, blob </w:t>
+      </w:r>
+      <w:proofErr w:type="spellStart"/>
+      <w:r>
+        <w:rPr>
+          <w:b/>
+        </w:rPr>
+        <w:t>etc</w:t>
+      </w:r>
+      <w:proofErr w:type="spellEnd"/>
+      <w:r>
+        <w:rPr>
+          <w:b/>
+        </w:rPr>
+        <w:t>) sink if you are copying into files.</w:t>
+      </w:r>
+      <w:r>
+        <w:rPr>
+          <w:b/>
+        </w:rPr>
+        <w:t xml:space="preserve"> Otherwise, only 1 parallel will be initiated to process your run.</w:t>
+      </w:r>
       <w:bookmarkStart w:id="0" w:name="_GoBack"/>
       <w:bookmarkEnd w:id="0"/>
+      <w:r>
+        <w:rPr>
+          <w:b/>
+        </w:rPr>
+        <w:t xml:space="preserve"> </w:t>
+      </w:r>
     </w:p>
     <w:p>
       <w:r>
@@ -2890,6 +2968,7 @@
                 <w:szCs w:val="20"/>
                 <w:highlight w:val="yellow"/>
               </w:rPr>
+              <w:lastRenderedPageBreak/>
               <w:t>    </w:t>
             </w:r>
             <w:r>
@@ -2991,7 +3070,17 @@
                 <w:szCs w:val="20"/>
                 <w:highlight w:val="yellow"/>
               </w:rPr>
-              <w:t>upperBound</w:t>
+              <w:t>partitionU</w:t>
+            </w:r>
+            <w:r>
+              <w:rPr>
+                <w:rFonts w:ascii="Consolas" w:hAnsi="Consolas"/>
+                <w:color w:val="2E75B6"/>
+                <w:sz w:val="20"/>
+                <w:szCs w:val="20"/>
+                <w:highlight w:val="yellow"/>
+              </w:rPr>
+              <w:t>pperBound</w:t>
             </w:r>
             <w:proofErr w:type="spellEnd"/>
             <w:r>
@@ -3050,7 +3139,6 @@
                 <w:szCs w:val="20"/>
                 <w:highlight w:val="yellow"/>
               </w:rPr>
-              <w:lastRenderedPageBreak/>
               <w:t>    </w:t>
             </w:r>
             <w:r>
@@ -3072,7 +3160,17 @@
                 <w:szCs w:val="20"/>
                 <w:highlight w:val="yellow"/>
               </w:rPr>
-              <w:t>lowerBound</w:t>
+              <w:t>partitionL</w:t>
+            </w:r>
+            <w:r>
+              <w:rPr>
+                <w:rFonts w:ascii="Consolas" w:hAnsi="Consolas"/>
+                <w:color w:val="2E75B6"/>
+                <w:sz w:val="20"/>
+                <w:szCs w:val="20"/>
+                <w:highlight w:val="yellow"/>
+              </w:rPr>
+              <w:t>owerBound</w:t>
             </w:r>
             <w:proofErr w:type="spellEnd"/>
             <w:r>
@@ -3700,12 +3798,17 @@
     </w:p>
     <w:p>
       <w:proofErr w:type="spellStart"/>
+      <w:proofErr w:type="gramStart"/>
       <w:r>
         <w:t>parallelCopies</w:t>
       </w:r>
       <w:proofErr w:type="spellEnd"/>
       <w:r>
-        <w:t xml:space="preserve">  = 5 //or 10, use some value that can be divided by 100(</w:t>
+        <w:t xml:space="preserve">  =</w:t>
+      </w:r>
+      <w:proofErr w:type="gramEnd"/>
+      <w:r>
+        <w:t xml:space="preserve"> 5 //or 10, use some value that can be divided by 100(</w:t>
       </w:r>
       <w:proofErr w:type="spellStart"/>
       <w:r>
@@ -5134,7 +5237,7 @@
 </file>
 
 <file path=customXml/itemProps1.xml><?xml version="1.0" encoding="utf-8"?>
-<ds:datastoreItem xmlns:ds="http://schemas.openxmlformats.org/officeDocument/2006/customXml" ds:itemID="{56FBAC0D-E888-4E5C-90AD-364612D32C4D}">
+<ds:datastoreItem xmlns:ds="http://schemas.openxmlformats.org/officeDocument/2006/customXml" ds:itemID="{3507498F-F218-45CF-A2C7-44236762D2B9}">
   <ds:schemaRefs>
     <ds:schemaRef ds:uri="http://schemas.openxmlformats.org/officeDocument/2006/bibliography"/>
   </ds:schemaRefs>

</xml_diff>

<commit_message>
update Ir version to be 3.16.7046.47
</commit_message>
<xml_diff>
--- a/previewdocs/Extracting Data from SAP ECC Using ADF SapTable Connector.docx
+++ b/previewdocs/Extracting Data from SAP ECC Using ADF SapTable Connector.docx
@@ -74,6 +74,8 @@
           <w:t>Here</w:t>
         </w:r>
       </w:hyperlink>
+      <w:bookmarkStart w:id="0" w:name="_GoBack"/>
+      <w:bookmarkEnd w:id="0"/>
       <w:r>
         <w:rPr>
           <w:rStyle w:val="FootnoteReference"/>
@@ -135,13 +137,8 @@
       <w:r>
         <w:t xml:space="preserve">Authorization for RFC and SAP </w:t>
       </w:r>
-      <w:proofErr w:type="gramStart"/>
-      <w:r>
-        <w:t>System(</w:t>
-      </w:r>
-      <w:proofErr w:type="gramEnd"/>
-      <w:r>
-        <w:t>such as ECC if you are going to extract data from the SAP ECC system)</w:t>
+      <w:r>
+        <w:t>System(such as ECC if you are going to extract data from the SAP ECC system)</w:t>
       </w:r>
       <w:r>
         <w:t>.</w:t>
@@ -191,15 +188,7 @@
         <w:t>from SAP’s website using the following link</w:t>
       </w:r>
       <w:r>
-        <w:t xml:space="preserve">. Please use the 64-bit one since our self-hosted IR only has 64 </w:t>
-      </w:r>
-      <w:proofErr w:type="gramStart"/>
-      <w:r>
-        <w:t>bit</w:t>
-      </w:r>
-      <w:proofErr w:type="gramEnd"/>
-      <w:r>
-        <w:t>.</w:t>
+        <w:t>. Please use the 64-bit one since our self-hosted IR only has 64 bit.</w:t>
       </w:r>
     </w:p>
     <w:p>
@@ -329,7 +318,6 @@
         <w:t>&amp;</w:t>
       </w:r>
       <w:proofErr w:type="spellStart"/>
-      <w:proofErr w:type="gramStart"/>
       <w:r>
         <w:t>feature.sap</w:t>
       </w:r>
@@ -337,7 +325,6 @@
         <w:t>table</w:t>
       </w:r>
       <w:proofErr w:type="spellEnd"/>
-      <w:proofErr w:type="gramEnd"/>
       <w:r>
         <w:t>=true</w:t>
       </w:r>
@@ -387,14 +374,7 @@
         <w:rPr>
           <w:highlight w:val="cyan"/>
         </w:rPr>
-        <w:t>&amp;</w:t>
-      </w:r>
-      <w:proofErr w:type="gramStart"/>
-      <w:r>
-        <w:rPr>
-          <w:highlight w:val="cyan"/>
-        </w:rPr>
-        <w:t>feature.sap</w:t>
+        <w:t>&amp;feature.sap</w:t>
       </w:r>
       <w:r>
         <w:rPr>
@@ -402,7 +382,6 @@
         </w:rPr>
         <w:t>table</w:t>
       </w:r>
-      <w:proofErr w:type="gramEnd"/>
       <w:r>
         <w:rPr>
           <w:highlight w:val="cyan"/>
@@ -984,15 +963,7 @@
           </w:tcPr>
           <w:p>
             <w:r>
-              <w:t xml:space="preserve">The </w:t>
-            </w:r>
-            <w:proofErr w:type="gramStart"/>
-            <w:r>
-              <w:t>user name</w:t>
-            </w:r>
-            <w:proofErr w:type="gramEnd"/>
-            <w:r>
-              <w:t xml:space="preserve"> used in Basic authentication type. </w:t>
+              <w:t>The user name used in Basic authentication type. </w:t>
             </w:r>
           </w:p>
         </w:tc>
@@ -2147,7 +2118,19 @@
         <w:rPr>
           <w:b/>
         </w:rPr>
-        <w:t>) sink if you are copying into files.</w:t>
+        <w:t xml:space="preserve">) sink if you </w:t>
+      </w:r>
+      <w:r>
+        <w:rPr>
+          <w:b/>
+        </w:rPr>
+        <w:t>would like to leverage parallel</w:t>
+      </w:r>
+      <w:r>
+        <w:rPr>
+          <w:b/>
+        </w:rPr>
+        <w:t>.</w:t>
       </w:r>
       <w:r>
         <w:rPr>
@@ -2161,6 +2144,12 @@
         </w:rPr>
         <w:t xml:space="preserve"> </w:t>
       </w:r>
+      <w:r>
+        <w:rPr>
+          <w:b/>
+        </w:rPr>
+        <w:t xml:space="preserve"> </w:t>
+      </w:r>
     </w:p>
     <w:p>
       <w:r>
@@ -2172,8 +2161,6 @@
       <w:r>
         <w:t>PartitionOnInt</w:t>
       </w:r>
-      <w:bookmarkStart w:id="0" w:name="_GoBack"/>
-      <w:bookmarkEnd w:id="0"/>
       <w:proofErr w:type="spellEnd"/>
     </w:p>
     <w:p>
@@ -3815,17 +3802,12 @@
     </w:p>
     <w:p>
       <w:proofErr w:type="spellStart"/>
-      <w:proofErr w:type="gramStart"/>
       <w:r>
         <w:t>parallelCopies</w:t>
       </w:r>
       <w:proofErr w:type="spellEnd"/>
       <w:r>
-        <w:t xml:space="preserve">  =</w:t>
-      </w:r>
-      <w:proofErr w:type="gramEnd"/>
-      <w:r>
-        <w:t xml:space="preserve"> 5 //or 10, use some value that can be divided by 100(</w:t>
+        <w:t xml:space="preserve">  = 5 //or 10, use some value that can be divided by 100(</w:t>
       </w:r>
       <w:proofErr w:type="spellStart"/>
       <w:r>
@@ -4032,6 +4014,37 @@
             <w:rStyle w:val="Hyperlink"/>
           </w:rPr>
           <w:t>Version4</w:t>
+        </w:r>
+      </w:hyperlink>
+      <w:r>
+        <w:rPr>
+          <w:rStyle w:val="Hyperlink"/>
+          <w:rFonts w:hint="eastAsia"/>
+        </w:rPr>
+        <w:t>，</w:t>
+      </w:r>
+      <w:r>
+        <w:rPr>
+          <w:rStyle w:val="Hyperlink"/>
+          <w:rFonts w:hint="eastAsia"/>
+        </w:rPr>
+        <w:t xml:space="preserve"> version</w:t>
+      </w:r>
+      <w:r>
+        <w:rPr>
+          <w:rStyle w:val="Hyperlink"/>
+        </w:rPr>
+        <w:t>5:</w:t>
+      </w:r>
+      <w:r>
+        <w:t xml:space="preserve"> </w:t>
+      </w:r>
+      <w:hyperlink r:id="rId6" w:history="1">
+        <w:r>
+          <w:rPr>
+            <w:rStyle w:val="Hyperlink"/>
+          </w:rPr>
+          <w:t>Here</w:t>
         </w:r>
       </w:hyperlink>
     </w:p>
@@ -5254,7 +5267,7 @@
 </file>
 
 <file path=customXml/itemProps1.xml><?xml version="1.0" encoding="utf-8"?>
-<ds:datastoreItem xmlns:ds="http://schemas.openxmlformats.org/officeDocument/2006/customXml" ds:itemID="{6A77BF68-1995-4508-B92D-8C4603820877}">
+<ds:datastoreItem xmlns:ds="http://schemas.openxmlformats.org/officeDocument/2006/customXml" ds:itemID="{4A439BE0-3D90-422A-97E9-B93A17EAF210}">
   <ds:schemaRefs>
     <ds:schemaRef ds:uri="http://schemas.openxmlformats.org/officeDocument/2006/bibliography"/>
   </ds:schemaRefs>

</xml_diff>

<commit_message>
update IR with fix
</commit_message>
<xml_diff>
--- a/previewdocs/Extracting Data from SAP ECC Using ADF SapTable Connector.docx
+++ b/previewdocs/Extracting Data from SAP ECC Using ADF SapTable Connector.docx
@@ -74,6 +74,8 @@
           <w:t>Here</w:t>
         </w:r>
       </w:hyperlink>
+      <w:bookmarkStart w:id="0" w:name="_GoBack"/>
+      <w:bookmarkEnd w:id="0"/>
       <w:r>
         <w:rPr>
           <w:rStyle w:val="FootnoteReference"/>
@@ -135,13 +137,8 @@
       <w:r>
         <w:t xml:space="preserve">Authorization for RFC and SAP </w:t>
       </w:r>
-      <w:proofErr w:type="gramStart"/>
-      <w:r>
-        <w:t>System(</w:t>
-      </w:r>
-      <w:proofErr w:type="gramEnd"/>
-      <w:r>
-        <w:t>such as ECC if you are going to extract data from the SAP ECC system)</w:t>
+      <w:r>
+        <w:t>System(such as ECC if you are going to extract data from the SAP ECC system)</w:t>
       </w:r>
       <w:r>
         <w:t>.</w:t>
@@ -191,15 +188,7 @@
         <w:t>from SAP’s website using the following link</w:t>
       </w:r>
       <w:r>
-        <w:t xml:space="preserve">. Please use the 64-bit one since our self-hosted IR only has 64 </w:t>
-      </w:r>
-      <w:proofErr w:type="gramStart"/>
-      <w:r>
-        <w:t>bit</w:t>
-      </w:r>
-      <w:proofErr w:type="gramEnd"/>
-      <w:r>
-        <w:t>.</w:t>
+        <w:t>. Please use the 64-bit one since our self-hosted IR only has 64 bit.</w:t>
       </w:r>
     </w:p>
     <w:p>
@@ -329,7 +318,6 @@
         <w:t>&amp;</w:t>
       </w:r>
       <w:proofErr w:type="spellStart"/>
-      <w:proofErr w:type="gramStart"/>
       <w:r>
         <w:t>feature.sap</w:t>
       </w:r>
@@ -337,7 +325,6 @@
         <w:t>table</w:t>
       </w:r>
       <w:proofErr w:type="spellEnd"/>
-      <w:proofErr w:type="gramEnd"/>
       <w:r>
         <w:t>=true</w:t>
       </w:r>
@@ -387,14 +374,7 @@
         <w:rPr>
           <w:highlight w:val="cyan"/>
         </w:rPr>
-        <w:t>&amp;</w:t>
-      </w:r>
-      <w:proofErr w:type="gramStart"/>
-      <w:r>
-        <w:rPr>
-          <w:highlight w:val="cyan"/>
-        </w:rPr>
-        <w:t>feature.sap</w:t>
+        <w:t>&amp;feature.sap</w:t>
       </w:r>
       <w:r>
         <w:rPr>
@@ -402,7 +382,6 @@
         </w:rPr>
         <w:t>table</w:t>
       </w:r>
-      <w:proofErr w:type="gramEnd"/>
       <w:r>
         <w:rPr>
           <w:highlight w:val="cyan"/>
@@ -984,15 +963,7 @@
           </w:tcPr>
           <w:p>
             <w:r>
-              <w:t xml:space="preserve">The </w:t>
-            </w:r>
-            <w:proofErr w:type="gramStart"/>
-            <w:r>
-              <w:t>user name</w:t>
-            </w:r>
-            <w:proofErr w:type="gramEnd"/>
-            <w:r>
-              <w:t xml:space="preserve"> used in Basic authentication type. </w:t>
+              <w:t>The user name used in Basic authentication type. </w:t>
             </w:r>
           </w:p>
         </w:tc>
@@ -2174,8 +2145,6 @@
             <w:r>
               <w:t>NO</w:t>
             </w:r>
-            <w:bookmarkStart w:id="0" w:name="_GoBack"/>
-            <w:bookmarkEnd w:id="0"/>
           </w:p>
         </w:tc>
       </w:tr>
@@ -3920,17 +3889,12 @@
     </w:p>
     <w:p>
       <w:proofErr w:type="spellStart"/>
-      <w:proofErr w:type="gramStart"/>
       <w:r>
         <w:t>parallelCopies</w:t>
       </w:r>
       <w:proofErr w:type="spellEnd"/>
       <w:r>
-        <w:t xml:space="preserve">  =</w:t>
-      </w:r>
-      <w:proofErr w:type="gramEnd"/>
-      <w:r>
-        <w:t xml:space="preserve"> 5 //or 10, use some value that can be divided by 100(</w:t>
+        <w:t xml:space="preserve">  = 5 //or 10, use some value that can be divided by 100(</w:t>
       </w:r>
       <w:proofErr w:type="spellStart"/>
       <w:r>
@@ -4182,6 +4146,28 @@
             <w:rStyle w:val="Hyperlink"/>
           </w:rPr>
           <w:t>version7</w:t>
+        </w:r>
+      </w:hyperlink>
+      <w:r>
+        <w:rPr>
+          <w:rStyle w:val="Hyperlink"/>
+          <w:rFonts w:hint="eastAsia"/>
+        </w:rPr>
+        <w:t>，</w:t>
+      </w:r>
+      <w:r>
+        <w:rPr>
+          <w:rStyle w:val="Hyperlink"/>
+          <w:rFonts w:hint="eastAsia"/>
+        </w:rPr>
+        <w:t xml:space="preserve"> </w:t>
+      </w:r>
+      <w:hyperlink r:id="rId8" w:history="1">
+        <w:r>
+          <w:rPr>
+            <w:rStyle w:val="Hyperlink"/>
+          </w:rPr>
+          <w:t>version8</w:t>
         </w:r>
       </w:hyperlink>
     </w:p>
@@ -5404,7 +5390,7 @@
 </file>
 
 <file path=customXml/itemProps1.xml><?xml version="1.0" encoding="utf-8"?>
-<ds:datastoreItem xmlns:ds="http://schemas.openxmlformats.org/officeDocument/2006/customXml" ds:itemID="{D5A59E5A-30F7-4141-BD9A-791150F9962D}">
+<ds:datastoreItem xmlns:ds="http://schemas.openxmlformats.org/officeDocument/2006/customXml" ds:itemID="{498BD901-1EA2-4BDA-B72A-391EF1271F11}">
   <ds:schemaRefs>
     <ds:schemaRef ds:uri="http://schemas.openxmlformats.org/officeDocument/2006/bibliography"/>
   </ds:schemaRefs>

</xml_diff>

<commit_message>
update doc to align with latest change
</commit_message>
<xml_diff>
--- a/previewdocs/Extracting Data from SAP ECC Using ADF SapTable Connector.docx
+++ b/previewdocs/Extracting Data from SAP ECC Using ADF SapTable Connector.docx
@@ -74,8 +74,6 @@
           <w:t>Here</w:t>
         </w:r>
       </w:hyperlink>
-      <w:bookmarkStart w:id="0" w:name="_GoBack"/>
-      <w:bookmarkEnd w:id="0"/>
       <w:r>
         <w:rPr>
           <w:rStyle w:val="FootnoteReference"/>
@@ -137,8 +135,13 @@
       <w:r>
         <w:t xml:space="preserve">Authorization for RFC and SAP </w:t>
       </w:r>
-      <w:r>
-        <w:t>System(such as ECC if you are going to extract data from the SAP ECC system)</w:t>
+      <w:proofErr w:type="gramStart"/>
+      <w:r>
+        <w:t>System(</w:t>
+      </w:r>
+      <w:proofErr w:type="gramEnd"/>
+      <w:r>
+        <w:t>such as ECC if you are going to extract data from the SAP ECC system)</w:t>
       </w:r>
       <w:r>
         <w:t>.</w:t>
@@ -188,7 +191,15 @@
         <w:t>from SAP’s website using the following link</w:t>
       </w:r>
       <w:r>
-        <w:t>. Please use the 64-bit one since our self-hosted IR only has 64 bit.</w:t>
+        <w:t xml:space="preserve">. Please use the 64-bit one since our self-hosted IR only has 64 </w:t>
+      </w:r>
+      <w:proofErr w:type="gramStart"/>
+      <w:r>
+        <w:t>bit</w:t>
+      </w:r>
+      <w:proofErr w:type="gramEnd"/>
+      <w:r>
+        <w:t>.</w:t>
       </w:r>
     </w:p>
     <w:p>
@@ -318,6 +329,7 @@
         <w:t>&amp;</w:t>
       </w:r>
       <w:proofErr w:type="spellStart"/>
+      <w:proofErr w:type="gramStart"/>
       <w:r>
         <w:t>feature.sap</w:t>
       </w:r>
@@ -325,6 +337,7 @@
         <w:t>table</w:t>
       </w:r>
       <w:proofErr w:type="spellEnd"/>
+      <w:proofErr w:type="gramEnd"/>
       <w:r>
         <w:t>=true</w:t>
       </w:r>
@@ -374,14 +387,22 @@
         <w:rPr>
           <w:highlight w:val="cyan"/>
         </w:rPr>
-        <w:t>&amp;feature.sap</w:t>
-      </w:r>
+        <w:t>&amp;</w:t>
+      </w:r>
+      <w:proofErr w:type="gramStart"/>
       <w:r>
         <w:rPr>
           <w:highlight w:val="cyan"/>
         </w:rPr>
+        <w:t>feature.sap</w:t>
+      </w:r>
+      <w:r>
+        <w:rPr>
+          <w:highlight w:val="cyan"/>
+        </w:rPr>
         <w:t>table</w:t>
       </w:r>
+      <w:proofErr w:type="gramEnd"/>
       <w:r>
         <w:rPr>
           <w:highlight w:val="cyan"/>
@@ -963,7 +984,15 @@
           </w:tcPr>
           <w:p>
             <w:r>
-              <w:t>The user name used in Basic authentication type. </w:t>
+              <w:t xml:space="preserve">The </w:t>
+            </w:r>
+            <w:proofErr w:type="gramStart"/>
+            <w:r>
+              <w:t>user name</w:t>
+            </w:r>
+            <w:proofErr w:type="gramEnd"/>
+            <w:r>
+              <w:t xml:space="preserve"> used in Basic authentication type. </w:t>
             </w:r>
           </w:p>
         </w:tc>
@@ -1515,7 +1544,7 @@
         </w:trPr>
         <w:tc>
           <w:tcPr>
-            <w:tcW w:w="1948" w:type="dxa"/>
+            <w:tcW w:w="3571" w:type="dxa"/>
             <w:tcBorders>
               <w:top w:val="single" w:sz="8" w:space="0" w:color="auto"/>
               <w:left w:val="single" w:sz="8" w:space="0" w:color="auto"/>
@@ -1548,7 +1577,7 @@
         </w:tc>
         <w:tc>
           <w:tcPr>
-            <w:tcW w:w="5114" w:type="dxa"/>
+            <w:tcW w:w="3789" w:type="dxa"/>
             <w:tcBorders>
               <w:top w:val="single" w:sz="8" w:space="0" w:color="auto"/>
               <w:left w:val="nil"/>
@@ -1581,7 +1610,7 @@
         </w:tc>
         <w:tc>
           <w:tcPr>
-            <w:tcW w:w="1818" w:type="dxa"/>
+            <w:tcW w:w="1520" w:type="dxa"/>
             <w:tcBorders>
               <w:top w:val="single" w:sz="8" w:space="0" w:color="auto"/>
               <w:left w:val="nil"/>
@@ -1619,7 +1648,7 @@
         </w:trPr>
         <w:tc>
           <w:tcPr>
-            <w:tcW w:w="1948" w:type="dxa"/>
+            <w:tcW w:w="3571" w:type="dxa"/>
             <w:tcBorders>
               <w:top w:val="nil"/>
               <w:left w:val="single" w:sz="8" w:space="0" w:color="auto"/>
@@ -1642,7 +1671,7 @@
         </w:tc>
         <w:tc>
           <w:tcPr>
-            <w:tcW w:w="5114" w:type="dxa"/>
+            <w:tcW w:w="3789" w:type="dxa"/>
             <w:tcBorders>
               <w:top w:val="nil"/>
               <w:left w:val="nil"/>
@@ -1673,7 +1702,7 @@
         </w:tc>
         <w:tc>
           <w:tcPr>
-            <w:tcW w:w="1818" w:type="dxa"/>
+            <w:tcW w:w="1520" w:type="dxa"/>
             <w:tcBorders>
               <w:top w:val="nil"/>
               <w:left w:val="nil"/>
@@ -1701,7 +1730,7 @@
         </w:trPr>
         <w:tc>
           <w:tcPr>
-            <w:tcW w:w="1948" w:type="dxa"/>
+            <w:tcW w:w="3571" w:type="dxa"/>
             <w:tcBorders>
               <w:top w:val="nil"/>
               <w:left w:val="single" w:sz="8" w:space="0" w:color="auto"/>
@@ -1731,7 +1760,7 @@
         </w:tc>
         <w:tc>
           <w:tcPr>
-            <w:tcW w:w="5114" w:type="dxa"/>
+            <w:tcW w:w="3789" w:type="dxa"/>
             <w:tcBorders>
               <w:top w:val="nil"/>
               <w:left w:val="nil"/>
@@ -1758,7 +1787,7 @@
         </w:tc>
         <w:tc>
           <w:tcPr>
-            <w:tcW w:w="1818" w:type="dxa"/>
+            <w:tcW w:w="1520" w:type="dxa"/>
             <w:tcBorders>
               <w:top w:val="nil"/>
               <w:left w:val="nil"/>
@@ -1791,7 +1820,7 @@
         </w:trPr>
         <w:tc>
           <w:tcPr>
-            <w:tcW w:w="1948" w:type="dxa"/>
+            <w:tcW w:w="3571" w:type="dxa"/>
             <w:tcBorders>
               <w:top w:val="nil"/>
               <w:left w:val="single" w:sz="8" w:space="0" w:color="auto"/>
@@ -1814,14 +1843,14 @@
             </w:pPr>
             <w:proofErr w:type="spellStart"/>
             <w:r>
-              <w:t>rowSkips</w:t>
+              <w:t>rfcTableFields</w:t>
             </w:r>
             <w:proofErr w:type="spellEnd"/>
           </w:p>
         </w:tc>
         <w:tc>
           <w:tcPr>
-            <w:tcW w:w="5114" w:type="dxa"/>
+            <w:tcW w:w="3789" w:type="dxa"/>
             <w:tcBorders>
               <w:top w:val="nil"/>
               <w:left w:val="nil"/>
@@ -1843,13 +1872,13 @@
               <w:textAlignment w:val="baseline"/>
             </w:pPr>
             <w:r>
-              <w:t>The number of rows that will be skipped.</w:t>
-            </w:r>
-          </w:p>
-        </w:tc>
-        <w:tc>
-          <w:tcPr>
-            <w:tcW w:w="1818" w:type="dxa"/>
+              <w:t>The fields of the SAP table that will be retrieved. For example, “column0, column1”.</w:t>
+            </w:r>
+          </w:p>
+        </w:tc>
+        <w:tc>
+          <w:tcPr>
+            <w:tcW w:w="1520" w:type="dxa"/>
             <w:tcBorders>
               <w:top w:val="nil"/>
               <w:left w:val="nil"/>
@@ -1882,11 +1911,44 @@
         </w:trPr>
         <w:tc>
           <w:tcPr>
-            <w:tcW w:w="1948" w:type="dxa"/>
+            <w:tcW w:w="3571" w:type="dxa"/>
             <w:tcBorders>
               <w:top w:val="nil"/>
               <w:left w:val="single" w:sz="8" w:space="0" w:color="auto"/>
-              <w:bottom w:val="single" w:sz="8" w:space="0" w:color="auto"/>
+              <w:bottom w:val="nil"/>
+              <w:right w:val="single" w:sz="8" w:space="0" w:color="auto"/>
+            </w:tcBorders>
+            <w:tcMar>
+              <w:top w:w="0" w:type="dxa"/>
+              <w:left w:w="108" w:type="dxa"/>
+              <w:bottom w:w="0" w:type="dxa"/>
+              <w:right w:w="108" w:type="dxa"/>
+            </w:tcMar>
+            <w:hideMark/>
+          </w:tcPr>
+          <w:p>
+            <w:pPr>
+              <w:pStyle w:val="NormalWeb"/>
+              <w:spacing w:before="0" w:beforeAutospacing="0" w:after="0" w:afterAutospacing="0" w:line="252" w:lineRule="auto"/>
+            </w:pPr>
+            <w:proofErr w:type="spellStart"/>
+            <w:r>
+              <w:lastRenderedPageBreak/>
+              <w:t>rfcTableOptions</w:t>
+            </w:r>
+            <w:proofErr w:type="spellEnd"/>
+            <w:r>
+              <w:t> </w:t>
+            </w:r>
+          </w:p>
+        </w:tc>
+        <w:tc>
+          <w:tcPr>
+            <w:tcW w:w="3789" w:type="dxa"/>
+            <w:tcBorders>
+              <w:top w:val="nil"/>
+              <w:left w:val="nil"/>
+              <w:bottom w:val="nil"/>
               <w:right w:val="single" w:sz="8" w:space="0" w:color="auto"/>
             </w:tcBorders>
             <w:tcMar>
@@ -1903,20 +1965,18 @@
               <w:spacing w:before="0" w:beforeAutospacing="0" w:after="0" w:afterAutospacing="0" w:line="252" w:lineRule="auto"/>
               <w:textAlignment w:val="baseline"/>
             </w:pPr>
-            <w:proofErr w:type="spellStart"/>
-            <w:r>
-              <w:t>rfcTableFields</w:t>
-            </w:r>
-            <w:proofErr w:type="spellEnd"/>
-          </w:p>
-        </w:tc>
-        <w:tc>
-          <w:tcPr>
-            <w:tcW w:w="5114" w:type="dxa"/>
+            <w:r>
+              <w:t>The options for the filtering of the SAP Table. For example, “COLUMN0 EQ ‘SOME VALUE’”</w:t>
+            </w:r>
+          </w:p>
+        </w:tc>
+        <w:tc>
+          <w:tcPr>
+            <w:tcW w:w="1520" w:type="dxa"/>
             <w:tcBorders>
               <w:top w:val="nil"/>
               <w:left w:val="nil"/>
-              <w:bottom w:val="single" w:sz="8" w:space="0" w:color="auto"/>
+              <w:bottom w:val="nil"/>
               <w:right w:val="single" w:sz="8" w:space="0" w:color="auto"/>
             </w:tcBorders>
             <w:tcMar>
@@ -1934,13 +1994,46 @@
               <w:textAlignment w:val="baseline"/>
             </w:pPr>
             <w:r>
-              <w:t>The fields of the SAP table that will be retrieved. For example, “column0, column1”.</w:t>
-            </w:r>
-          </w:p>
-        </w:tc>
-        <w:tc>
-          <w:tcPr>
-            <w:tcW w:w="1818" w:type="dxa"/>
+              <w:t>No</w:t>
+            </w:r>
+          </w:p>
+        </w:tc>
+      </w:tr>
+      <w:tr>
+        <w:trPr>
+          <w:trHeight w:val="504"/>
+        </w:trPr>
+        <w:tc>
+          <w:tcPr>
+            <w:tcW w:w="3571" w:type="dxa"/>
+            <w:tcBorders>
+              <w:top w:val="nil"/>
+              <w:left w:val="single" w:sz="8" w:space="0" w:color="auto"/>
+              <w:bottom w:val="single" w:sz="8" w:space="0" w:color="auto"/>
+              <w:right w:val="single" w:sz="8" w:space="0" w:color="auto"/>
+            </w:tcBorders>
+            <w:tcMar>
+              <w:top w:w="0" w:type="dxa"/>
+              <w:left w:w="108" w:type="dxa"/>
+              <w:bottom w:w="0" w:type="dxa"/>
+              <w:right w:w="108" w:type="dxa"/>
+            </w:tcMar>
+          </w:tcPr>
+          <w:p>
+            <w:pPr>
+              <w:pStyle w:val="NormalWeb"/>
+              <w:spacing w:before="0" w:beforeAutospacing="0" w:after="0" w:afterAutospacing="0" w:line="252" w:lineRule="auto"/>
+            </w:pPr>
+            <w:proofErr w:type="spellStart"/>
+            <w:r>
+              <w:t>customRfcReadTableFunctionModule</w:t>
+            </w:r>
+            <w:proofErr w:type="spellEnd"/>
+          </w:p>
+        </w:tc>
+        <w:tc>
+          <w:tcPr>
+            <w:tcW w:w="3789" w:type="dxa"/>
             <w:tcBorders>
               <w:top w:val="nil"/>
               <w:left w:val="nil"/>
@@ -1953,7 +2046,6 @@
               <w:bottom w:w="0" w:type="dxa"/>
               <w:right w:w="108" w:type="dxa"/>
             </w:tcMar>
-            <w:hideMark/>
           </w:tcPr>
           <w:p>
             <w:pPr>
@@ -1962,64 +2054,25 @@
               <w:textAlignment w:val="baseline"/>
             </w:pPr>
             <w:r>
-              <w:t>No</w:t>
-            </w:r>
-          </w:p>
-        </w:tc>
-      </w:tr>
-      <w:tr>
-        <w:trPr>
-          <w:trHeight w:val="504"/>
-        </w:trPr>
-        <w:tc>
-          <w:tcPr>
-            <w:tcW w:w="1948" w:type="dxa"/>
-            <w:tcBorders>
-              <w:top w:val="nil"/>
-              <w:left w:val="single" w:sz="8" w:space="0" w:color="auto"/>
-              <w:bottom w:val="nil"/>
-              <w:right w:val="single" w:sz="8" w:space="0" w:color="auto"/>
-            </w:tcBorders>
-            <w:tcMar>
-              <w:top w:w="0" w:type="dxa"/>
-              <w:left w:w="108" w:type="dxa"/>
-              <w:bottom w:w="0" w:type="dxa"/>
-              <w:right w:w="108" w:type="dxa"/>
-            </w:tcMar>
-            <w:hideMark/>
-          </w:tcPr>
-          <w:p>
-            <w:pPr>
-              <w:pStyle w:val="NormalWeb"/>
-              <w:spacing w:before="0" w:beforeAutospacing="0" w:after="0" w:afterAutospacing="0" w:line="252" w:lineRule="auto"/>
-            </w:pPr>
-            <w:proofErr w:type="spellStart"/>
-            <w:r>
-              <w:lastRenderedPageBreak/>
-              <w:t>rfcTableOptions</w:t>
-            </w:r>
-            <w:proofErr w:type="spellEnd"/>
-            <w:r>
-              <w:t> </w:t>
-            </w:r>
-          </w:p>
-        </w:tc>
-        <w:tc>
-          <w:tcPr>
-            <w:tcW w:w="5114" w:type="dxa"/>
+              <w:t>The custom RFC function module that you would like to use for table read</w:t>
+            </w:r>
+          </w:p>
+        </w:tc>
+        <w:tc>
+          <w:tcPr>
+            <w:tcW w:w="1520" w:type="dxa"/>
             <w:tcBorders>
               <w:top w:val="nil"/>
               <w:left w:val="nil"/>
-              <w:bottom w:val="nil"/>
-              <w:right w:val="single" w:sz="8" w:space="0" w:color="auto"/>
-            </w:tcBorders>
-            <w:tcMar>
-              <w:top w:w="0" w:type="dxa"/>
-              <w:left w:w="108" w:type="dxa"/>
-              <w:bottom w:w="0" w:type="dxa"/>
-              <w:right w:w="108" w:type="dxa"/>
-            </w:tcMar>
-            <w:hideMark/>
+              <w:bottom w:val="single" w:sz="8" w:space="0" w:color="auto"/>
+              <w:right w:val="single" w:sz="8" w:space="0" w:color="auto"/>
+            </w:tcBorders>
+            <w:tcMar>
+              <w:top w:w="0" w:type="dxa"/>
+              <w:left w:w="108" w:type="dxa"/>
+              <w:bottom w:w="0" w:type="dxa"/>
+              <w:right w:w="108" w:type="dxa"/>
+            </w:tcMar>
           </w:tcPr>
           <w:p>
             <w:pPr>
@@ -2028,121 +2081,6 @@
               <w:textAlignment w:val="baseline"/>
             </w:pPr>
             <w:r>
-              <w:t>The options for the filtering of the SAP Table. For example, “COLUMN0 EQ ‘SOME VALUE’”</w:t>
-            </w:r>
-          </w:p>
-        </w:tc>
-        <w:tc>
-          <w:tcPr>
-            <w:tcW w:w="1818" w:type="dxa"/>
-            <w:tcBorders>
-              <w:top w:val="nil"/>
-              <w:left w:val="nil"/>
-              <w:bottom w:val="nil"/>
-              <w:right w:val="single" w:sz="8" w:space="0" w:color="auto"/>
-            </w:tcBorders>
-            <w:tcMar>
-              <w:top w:w="0" w:type="dxa"/>
-              <w:left w:w="108" w:type="dxa"/>
-              <w:bottom w:w="0" w:type="dxa"/>
-              <w:right w:w="108" w:type="dxa"/>
-            </w:tcMar>
-            <w:hideMark/>
-          </w:tcPr>
-          <w:p>
-            <w:pPr>
-              <w:pStyle w:val="NormalWeb"/>
-              <w:spacing w:before="0" w:beforeAutospacing="0" w:after="0" w:afterAutospacing="0" w:line="252" w:lineRule="auto"/>
-              <w:textAlignment w:val="baseline"/>
-            </w:pPr>
-            <w:r>
-              <w:t>No</w:t>
-            </w:r>
-          </w:p>
-        </w:tc>
-      </w:tr>
-      <w:tr>
-        <w:trPr>
-          <w:trHeight w:val="504"/>
-        </w:trPr>
-        <w:tc>
-          <w:tcPr>
-            <w:tcW w:w="1948" w:type="dxa"/>
-            <w:tcBorders>
-              <w:top w:val="nil"/>
-              <w:left w:val="single" w:sz="8" w:space="0" w:color="auto"/>
-              <w:bottom w:val="single" w:sz="8" w:space="0" w:color="auto"/>
-              <w:right w:val="single" w:sz="8" w:space="0" w:color="auto"/>
-            </w:tcBorders>
-            <w:tcMar>
-              <w:top w:w="0" w:type="dxa"/>
-              <w:left w:w="108" w:type="dxa"/>
-              <w:bottom w:w="0" w:type="dxa"/>
-              <w:right w:w="108" w:type="dxa"/>
-            </w:tcMar>
-          </w:tcPr>
-          <w:p>
-            <w:pPr>
-              <w:pStyle w:val="NormalWeb"/>
-              <w:spacing w:before="0" w:beforeAutospacing="0" w:after="0" w:afterAutospacing="0" w:line="252" w:lineRule="auto"/>
-            </w:pPr>
-            <w:proofErr w:type="spellStart"/>
-            <w:r>
-              <w:t>customRfcReadTableFunctionModule</w:t>
-            </w:r>
-            <w:proofErr w:type="spellEnd"/>
-          </w:p>
-        </w:tc>
-        <w:tc>
-          <w:tcPr>
-            <w:tcW w:w="5114" w:type="dxa"/>
-            <w:tcBorders>
-              <w:top w:val="nil"/>
-              <w:left w:val="nil"/>
-              <w:bottom w:val="single" w:sz="8" w:space="0" w:color="auto"/>
-              <w:right w:val="single" w:sz="8" w:space="0" w:color="auto"/>
-            </w:tcBorders>
-            <w:tcMar>
-              <w:top w:w="0" w:type="dxa"/>
-              <w:left w:w="108" w:type="dxa"/>
-              <w:bottom w:w="0" w:type="dxa"/>
-              <w:right w:w="108" w:type="dxa"/>
-            </w:tcMar>
-          </w:tcPr>
-          <w:p>
-            <w:pPr>
-              <w:pStyle w:val="NormalWeb"/>
-              <w:spacing w:before="0" w:beforeAutospacing="0" w:after="0" w:afterAutospacing="0" w:line="252" w:lineRule="auto"/>
-              <w:textAlignment w:val="baseline"/>
-            </w:pPr>
-            <w:r>
-              <w:t>The custom RFC function module that you would like to use for table read</w:t>
-            </w:r>
-          </w:p>
-        </w:tc>
-        <w:tc>
-          <w:tcPr>
-            <w:tcW w:w="1818" w:type="dxa"/>
-            <w:tcBorders>
-              <w:top w:val="nil"/>
-              <w:left w:val="nil"/>
-              <w:bottom w:val="single" w:sz="8" w:space="0" w:color="auto"/>
-              <w:right w:val="single" w:sz="8" w:space="0" w:color="auto"/>
-            </w:tcBorders>
-            <w:tcMar>
-              <w:top w:w="0" w:type="dxa"/>
-              <w:left w:w="108" w:type="dxa"/>
-              <w:bottom w:w="0" w:type="dxa"/>
-              <w:right w:w="108" w:type="dxa"/>
-            </w:tcMar>
-          </w:tcPr>
-          <w:p>
-            <w:pPr>
-              <w:pStyle w:val="NormalWeb"/>
-              <w:spacing w:before="0" w:beforeAutospacing="0" w:after="0" w:afterAutospacing="0" w:line="252" w:lineRule="auto"/>
-              <w:textAlignment w:val="baseline"/>
-            </w:pPr>
-            <w:r>
               <w:t>NO</w:t>
             </w:r>
           </w:p>
@@ -2242,6 +2180,8 @@
       <w:r>
         <w:t>There are four partition options you can choose:</w:t>
       </w:r>
+      <w:bookmarkStart w:id="0" w:name="_GoBack"/>
+      <w:bookmarkEnd w:id="0"/>
     </w:p>
     <w:p>
       <w:proofErr w:type="spellStart"/>
@@ -3889,12 +3829,17 @@
     </w:p>
     <w:p>
       <w:proofErr w:type="spellStart"/>
+      <w:proofErr w:type="gramStart"/>
       <w:r>
         <w:t>parallelCopies</w:t>
       </w:r>
       <w:proofErr w:type="spellEnd"/>
       <w:r>
-        <w:t xml:space="preserve">  = 5 //or 10, use some value that can be divided by 100(</w:t>
+        <w:t xml:space="preserve">  =</w:t>
+      </w:r>
+      <w:proofErr w:type="gramEnd"/>
+      <w:r>
+        <w:t xml:space="preserve"> 5 //or 10, use some value that can be divided by 100(</w:t>
       </w:r>
       <w:proofErr w:type="spellStart"/>
       <w:r>
@@ -4168,6 +4113,20 @@
             <w:rStyle w:val="Hyperlink"/>
           </w:rPr>
           <w:t>version8</w:t>
+        </w:r>
+      </w:hyperlink>
+      <w:r>
+        <w:rPr>
+          <w:rStyle w:val="Hyperlink"/>
+        </w:rPr>
+        <w:t xml:space="preserve">, </w:t>
+      </w:r>
+      <w:hyperlink r:id="rId9" w:history="1">
+        <w:r>
+          <w:rPr>
+            <w:rStyle w:val="Hyperlink"/>
+          </w:rPr>
+          <w:t>version9</w:t>
         </w:r>
       </w:hyperlink>
     </w:p>
@@ -5390,7 +5349,7 @@
 </file>
 
 <file path=customXml/itemProps1.xml><?xml version="1.0" encoding="utf-8"?>
-<ds:datastoreItem xmlns:ds="http://schemas.openxmlformats.org/officeDocument/2006/customXml" ds:itemID="{498BD901-1EA2-4BDA-B72A-391EF1271F11}">
+<ds:datastoreItem xmlns:ds="http://schemas.openxmlformats.org/officeDocument/2006/customXml" ds:itemID="{D6CFB25F-4276-4851-A168-AE366D553D06}">
   <ds:schemaRefs>
     <ds:schemaRef ds:uri="http://schemas.openxmlformats.org/officeDocument/2006/bibliography"/>
   </ds:schemaRefs>

</xml_diff>